<commit_message>
Scripted kitchen server install
</commit_message>
<xml_diff>
--- a/Server Build Out Procedures v2.docx
+++ b/Server Build Out Procedures v2.docx
@@ -1037,48 +1037,1123 @@
         </w:rPr>
         <w:t>new Server D:\Chef\[Servername]</w:t>
       </w:r>
-    </w:p>
-    <w:p>
-      <w:pPr>
+      <w:r>
         <w:rPr>
           <w:rFonts w:ascii="Segoe UI" w:hAnsi="Segoe UI" w:cs="Segoe UI"/>
           <w:color w:val="24292E"/>
           <w:sz w:val="21"/>
           <w:szCs w:val="21"/>
         </w:rPr>
-      </w:pPr>
-    </w:p>
-    <w:p>
-      <w:pPr>
-        <w:rPr>
-          <w:lang w:val="fr-FR"/>
-        </w:rPr>
-      </w:pPr>
-      <w:proofErr w:type="spellStart"/>
-      <w:proofErr w:type="gramStart"/>
-      <w:r>
+        <w:t xml:space="preserve"> and edit</w:t>
+      </w:r>
+    </w:p>
+    <w:p>
+      <w:pPr>
         <w:rPr>
           <w:rFonts w:ascii="Segoe UI" w:hAnsi="Segoe UI" w:cs="Segoe UI"/>
           <w:color w:val="24292E"/>
           <w:sz w:val="21"/>
           <w:szCs w:val="21"/>
-          <w:lang w:val="fr-FR"/>
-        </w:rPr>
-        <w:t>kitchen</w:t>
-      </w:r>
-      <w:proofErr w:type="spellEnd"/>
-      <w:proofErr w:type="gramEnd"/>
+        </w:rPr>
+      </w:pPr>
+    </w:p>
+    <w:p>
+      <w:proofErr w:type="gramStart"/>
       <w:r>
         <w:rPr>
           <w:rFonts w:ascii="Segoe UI" w:hAnsi="Segoe UI" w:cs="Segoe UI"/>
           <w:color w:val="24292E"/>
           <w:sz w:val="21"/>
           <w:szCs w:val="21"/>
+        </w:rPr>
+        <w:t>from</w:t>
+      </w:r>
+      <w:proofErr w:type="gramEnd"/>
+      <w:r>
+        <w:rPr>
+          <w:rFonts w:ascii="Segoe UI" w:hAnsi="Segoe UI" w:cs="Segoe UI"/>
+          <w:color w:val="24292E"/>
+          <w:sz w:val="21"/>
+          <w:szCs w:val="21"/>
+        </w:rPr>
+        <w:t xml:space="preserve"> d:\chef\serverXX\   </w:t>
+      </w:r>
+      <w:r>
+        <w:rPr>
+          <w:rFonts w:ascii="Segoe UI" w:hAnsi="Segoe UI" w:cs="Segoe UI"/>
+          <w:color w:val="24292E"/>
+          <w:sz w:val="21"/>
+          <w:szCs w:val="21"/>
+        </w:rPr>
+        <w:t>kitchen converge</w:t>
+      </w:r>
+    </w:p>
+    <w:p>
+      <w:pPr>
+        <w:rPr>
+          <w:rFonts w:asciiTheme="majorHAnsi" w:eastAsiaTheme="majorEastAsia" w:hAnsiTheme="majorHAnsi" w:cstheme="majorBidi"/>
+          <w:color w:val="2E74B5" w:themeColor="accent1" w:themeShade="BF"/>
+          <w:sz w:val="26"/>
+          <w:szCs w:val="26"/>
+        </w:rPr>
+      </w:pPr>
+      <w:r>
+        <w:br w:type="page"/>
+      </w:r>
+    </w:p>
+    <w:p>
+      <w:pPr>
+        <w:pStyle w:val="Heading2"/>
+        <w:rPr>
           <w:lang w:val="fr-FR"/>
         </w:rPr>
-        <w:t xml:space="preserve"> converge</w:t>
-      </w:r>
-    </w:p>
+      </w:pPr>
+      <w:r>
+        <w:rPr>
+          <w:lang w:val="fr-FR"/>
+        </w:rPr>
+        <w:lastRenderedPageBreak/>
+        <w:t>Post Converge Scripts/Configuration/Chef-Client</w:t>
+      </w:r>
+    </w:p>
+    <w:p>
+      <w:r>
+        <w:t>Host Script 1</w:t>
+      </w:r>
+    </w:p>
+    <w:p>
+      <w:pPr>
+        <w:pStyle w:val="ListParagraph"/>
+        <w:numPr>
+          <w:ilvl w:val="0"/>
+          <w:numId w:val="3"/>
+        </w:numPr>
+      </w:pPr>
+      <w:r>
+        <w:t>Must be edited</w:t>
+      </w:r>
+    </w:p>
+    <w:p>
+      <w:pPr>
+        <w:pStyle w:val="ListParagraph"/>
+        <w:numPr>
+          <w:ilvl w:val="0"/>
+          <w:numId w:val="3"/>
+        </w:numPr>
+      </w:pPr>
+      <w:r>
+        <w:t>Rename the VM</w:t>
+      </w:r>
+    </w:p>
+    <w:p>
+      <w:pPr>
+        <w:pStyle w:val="NoSpacing"/>
+        <w:ind w:left="720"/>
+      </w:pPr>
+      <w:r>
+        <w:t>$</w:t>
+      </w:r>
+      <w:proofErr w:type="spellStart"/>
+      <w:r>
+        <w:t>VMNname</w:t>
+      </w:r>
+      <w:proofErr w:type="spellEnd"/>
+      <w:r>
+        <w:t xml:space="preserve"> = 'Server</w:t>
+      </w:r>
+      <w:r>
+        <w:rPr>
+          <w:highlight w:val="yellow"/>
+        </w:rPr>
+        <w:t>X</w:t>
+      </w:r>
+      <w:r>
+        <w:t>_2012R2'</w:t>
+      </w:r>
+    </w:p>
+    <w:p>
+      <w:pPr>
+        <w:pStyle w:val="NoSpacing"/>
+        <w:ind w:left="720"/>
+      </w:pPr>
+      <w:r>
+        <w:t># Rename the VM</w:t>
+      </w:r>
+    </w:p>
+    <w:p>
+      <w:pPr>
+        <w:ind w:left="720"/>
+      </w:pPr>
+      <w:r>
+        <w:t>Rename-VM -Name default-windows-2012r2 -</w:t>
+      </w:r>
+      <w:proofErr w:type="spellStart"/>
+      <w:r>
+        <w:t>NewName</w:t>
+      </w:r>
+      <w:proofErr w:type="spellEnd"/>
+      <w:r>
+        <w:t xml:space="preserve"> $</w:t>
+      </w:r>
+      <w:proofErr w:type="spellStart"/>
+      <w:r>
+        <w:t>VMNname</w:t>
+      </w:r>
+      <w:proofErr w:type="spellEnd"/>
+    </w:p>
+    <w:p/>
+    <w:p>
+      <w:r>
+        <w:t>VM Script 1</w:t>
+      </w:r>
+    </w:p>
+    <w:p>
+      <w:pPr>
+        <w:pStyle w:val="ListParagraph"/>
+        <w:numPr>
+          <w:ilvl w:val="0"/>
+          <w:numId w:val="3"/>
+        </w:numPr>
+      </w:pPr>
+      <w:r>
+        <w:t>Must be edited</w:t>
+      </w:r>
+    </w:p>
+    <w:p>
+      <w:pPr>
+        <w:pStyle w:val="ListParagraph"/>
+        <w:numPr>
+          <w:ilvl w:val="0"/>
+          <w:numId w:val="3"/>
+        </w:numPr>
+      </w:pPr>
+      <w:r>
+        <w:t>Rename the Computer</w:t>
+      </w:r>
+    </w:p>
+    <w:p>
+      <w:pPr>
+        <w:pStyle w:val="ListParagraph"/>
+        <w:numPr>
+          <w:ilvl w:val="0"/>
+          <w:numId w:val="3"/>
+        </w:numPr>
+      </w:pPr>
+      <w:r>
+        <w:t>Rename the included NIC (</w:t>
+      </w:r>
+      <w:proofErr w:type="spellStart"/>
+      <w:r>
+        <w:t>ExternalNIC</w:t>
+      </w:r>
+      <w:proofErr w:type="spellEnd"/>
+      <w:r>
+        <w:t>)</w:t>
+      </w:r>
+    </w:p>
+    <w:p>
+      <w:pPr>
+        <w:pStyle w:val="ListParagraph"/>
+        <w:numPr>
+          <w:ilvl w:val="0"/>
+          <w:numId w:val="3"/>
+        </w:numPr>
+      </w:pPr>
+      <w:r>
+        <w:t>Stop the VM OS</w:t>
+      </w:r>
+    </w:p>
+    <w:p/>
+    <w:p>
+      <w:pPr>
+        <w:pStyle w:val="NoSpacing"/>
+        <w:ind w:left="360"/>
+      </w:pPr>
+      <w:r>
+        <w:t># VMScript1</w:t>
+      </w:r>
+    </w:p>
+    <w:p>
+      <w:pPr>
+        <w:pStyle w:val="NoSpacing"/>
+        <w:ind w:left="360"/>
+      </w:pPr>
+    </w:p>
+    <w:p>
+      <w:pPr>
+        <w:pStyle w:val="NoSpacing"/>
+        <w:ind w:left="360"/>
+      </w:pPr>
+      <w:r>
+        <w:t># Settings</w:t>
+      </w:r>
+    </w:p>
+    <w:p>
+      <w:pPr>
+        <w:pStyle w:val="NoSpacing"/>
+        <w:ind w:left="360"/>
+      </w:pPr>
+      <w:r>
+        <w:t>$</w:t>
+      </w:r>
+      <w:proofErr w:type="spellStart"/>
+      <w:r>
+        <w:t>ServerName</w:t>
+      </w:r>
+      <w:proofErr w:type="spellEnd"/>
+      <w:r>
+        <w:t xml:space="preserve"> = '</w:t>
+      </w:r>
+      <w:proofErr w:type="spellStart"/>
+      <w:r>
+        <w:t>Server</w:t>
+      </w:r>
+      <w:r>
+        <w:rPr>
+          <w:highlight w:val="yellow"/>
+        </w:rPr>
+        <w:t>X</w:t>
+      </w:r>
+      <w:proofErr w:type="spellEnd"/>
+      <w:r>
+        <w:t>'</w:t>
+      </w:r>
+    </w:p>
+    <w:p>
+      <w:pPr>
+        <w:pStyle w:val="NoSpacing"/>
+        <w:ind w:left="360"/>
+      </w:pPr>
+    </w:p>
+    <w:p>
+      <w:pPr>
+        <w:pStyle w:val="NoSpacing"/>
+        <w:ind w:left="360"/>
+      </w:pPr>
+      <w:r>
+        <w:t># Rename the computer</w:t>
+      </w:r>
+    </w:p>
+    <w:p>
+      <w:pPr>
+        <w:pStyle w:val="NoSpacing"/>
+        <w:ind w:left="360"/>
+      </w:pPr>
+      <w:r>
+        <w:t>Rename-Computer -</w:t>
+      </w:r>
+      <w:proofErr w:type="spellStart"/>
+      <w:r>
+        <w:t>NewName</w:t>
+      </w:r>
+      <w:proofErr w:type="spellEnd"/>
+      <w:r>
+        <w:t xml:space="preserve"> $</w:t>
+      </w:r>
+      <w:proofErr w:type="spellStart"/>
+      <w:r>
+        <w:t>ServerName</w:t>
+      </w:r>
+      <w:proofErr w:type="spellEnd"/>
+    </w:p>
+    <w:p>
+      <w:pPr>
+        <w:pStyle w:val="NoSpacing"/>
+        <w:ind w:left="360"/>
+      </w:pPr>
+    </w:p>
+    <w:p>
+      <w:pPr>
+        <w:pStyle w:val="NoSpacing"/>
+        <w:ind w:left="360"/>
+      </w:pPr>
+      <w:r>
+        <w:t># Rename the existing (External) NIC</w:t>
+      </w:r>
+    </w:p>
+    <w:p>
+      <w:pPr>
+        <w:pStyle w:val="NoSpacing"/>
+        <w:ind w:left="360"/>
+      </w:pPr>
+      <w:r>
+        <w:t>Get-</w:t>
+      </w:r>
+      <w:proofErr w:type="spellStart"/>
+      <w:r>
+        <w:t>NetAdapter</w:t>
+      </w:r>
+      <w:proofErr w:type="spellEnd"/>
+      <w:r>
+        <w:t xml:space="preserve"> | Rename-</w:t>
+      </w:r>
+      <w:proofErr w:type="spellStart"/>
+      <w:r>
+        <w:t>NetAdapter</w:t>
+      </w:r>
+      <w:proofErr w:type="spellEnd"/>
+      <w:r>
+        <w:t xml:space="preserve"> -</w:t>
+      </w:r>
+      <w:proofErr w:type="spellStart"/>
+      <w:r>
+        <w:t>NewName</w:t>
+      </w:r>
+      <w:proofErr w:type="spellEnd"/>
+      <w:r>
+        <w:t xml:space="preserve"> </w:t>
+      </w:r>
+      <w:proofErr w:type="spellStart"/>
+      <w:r>
+        <w:t>ExternalNIC</w:t>
+      </w:r>
+      <w:proofErr w:type="spellEnd"/>
+    </w:p>
+    <w:p>
+      <w:pPr>
+        <w:pStyle w:val="NoSpacing"/>
+        <w:ind w:left="360"/>
+      </w:pPr>
+    </w:p>
+    <w:p>
+      <w:pPr>
+        <w:pStyle w:val="NoSpacing"/>
+        <w:ind w:left="360"/>
+      </w:pPr>
+      <w:r>
+        <w:t># Shutdown VM so a Host script can add the next NIC</w:t>
+      </w:r>
+    </w:p>
+    <w:p>
+      <w:pPr>
+        <w:ind w:left="360"/>
+      </w:pPr>
+      <w:r>
+        <w:t>Stop-Computer</w:t>
+      </w:r>
+    </w:p>
+    <w:p/>
+    <w:p>
+      <w:r>
+        <w:br w:type="page"/>
+      </w:r>
+    </w:p>
+    <w:p>
+      <w:r>
+        <w:lastRenderedPageBreak/>
+        <w:t>Host Script 2</w:t>
+      </w:r>
+    </w:p>
+    <w:p>
+      <w:pPr>
+        <w:pStyle w:val="ListParagraph"/>
+        <w:numPr>
+          <w:ilvl w:val="0"/>
+          <w:numId w:val="4"/>
+        </w:numPr>
+      </w:pPr>
+      <w:r>
+        <w:t>Must be edited</w:t>
+      </w:r>
+    </w:p>
+    <w:p>
+      <w:pPr>
+        <w:pStyle w:val="ListParagraph"/>
+        <w:numPr>
+          <w:ilvl w:val="0"/>
+          <w:numId w:val="4"/>
+        </w:numPr>
+      </w:pPr>
+      <w:r>
+        <w:t>Adds a second NIC (</w:t>
+      </w:r>
+      <w:proofErr w:type="spellStart"/>
+      <w:r>
+        <w:t>InternalSwitch</w:t>
+      </w:r>
+      <w:proofErr w:type="spellEnd"/>
+      <w:r>
+        <w:t>)</w:t>
+      </w:r>
+    </w:p>
+    <w:p>
+      <w:pPr>
+        <w:pStyle w:val="ListParagraph"/>
+        <w:numPr>
+          <w:ilvl w:val="0"/>
+          <w:numId w:val="4"/>
+        </w:numPr>
+      </w:pPr>
+      <w:r>
+        <w:t>Starts the VM</w:t>
+      </w:r>
+    </w:p>
+    <w:p>
+      <w:pPr>
+        <w:pStyle w:val="NoSpacing"/>
+        <w:ind w:left="360"/>
+      </w:pPr>
+      <w:r>
+        <w:t># HostScript2</w:t>
+      </w:r>
+    </w:p>
+    <w:p>
+      <w:pPr>
+        <w:pStyle w:val="NoSpacing"/>
+        <w:ind w:left="360"/>
+      </w:pPr>
+      <w:r>
+        <w:t>$</w:t>
+      </w:r>
+      <w:proofErr w:type="spellStart"/>
+      <w:r>
+        <w:t>VMNname</w:t>
+      </w:r>
+      <w:proofErr w:type="spellEnd"/>
+      <w:r>
+        <w:t xml:space="preserve"> = 'Server</w:t>
+      </w:r>
+      <w:r>
+        <w:rPr>
+          <w:highlight w:val="yellow"/>
+        </w:rPr>
+        <w:t>X</w:t>
+      </w:r>
+      <w:r>
+        <w:t>_2012R2'</w:t>
+      </w:r>
+    </w:p>
+    <w:p>
+      <w:pPr>
+        <w:pStyle w:val="NoSpacing"/>
+        <w:ind w:left="360"/>
+      </w:pPr>
+    </w:p>
+    <w:p>
+      <w:pPr>
+        <w:pStyle w:val="NoSpacing"/>
+        <w:ind w:left="360"/>
+      </w:pPr>
+      <w:r>
+        <w:t># Add VM Network Adapter</w:t>
+      </w:r>
+    </w:p>
+    <w:p>
+      <w:pPr>
+        <w:pStyle w:val="NoSpacing"/>
+        <w:ind w:left="360"/>
+      </w:pPr>
+      <w:r>
+        <w:t>Add-</w:t>
+      </w:r>
+      <w:proofErr w:type="spellStart"/>
+      <w:r>
+        <w:t>VMNetworkAdapter</w:t>
+      </w:r>
+      <w:proofErr w:type="spellEnd"/>
+      <w:r>
+        <w:t xml:space="preserve"> -</w:t>
+      </w:r>
+      <w:proofErr w:type="spellStart"/>
+      <w:r>
+        <w:t>VMName</w:t>
+      </w:r>
+      <w:proofErr w:type="spellEnd"/>
+      <w:r>
+        <w:t xml:space="preserve"> $</w:t>
+      </w:r>
+      <w:proofErr w:type="spellStart"/>
+      <w:r>
+        <w:t>VMNname</w:t>
+      </w:r>
+      <w:proofErr w:type="spellEnd"/>
+      <w:r>
+        <w:t xml:space="preserve"> -</w:t>
+      </w:r>
+      <w:proofErr w:type="spellStart"/>
+      <w:r>
+        <w:t>SwitchName</w:t>
+      </w:r>
+      <w:proofErr w:type="spellEnd"/>
+      <w:r>
+        <w:t xml:space="preserve"> </w:t>
+      </w:r>
+      <w:proofErr w:type="spellStart"/>
+      <w:r>
+        <w:t>InternalSwitch</w:t>
+      </w:r>
+      <w:proofErr w:type="spellEnd"/>
+    </w:p>
+    <w:p>
+      <w:pPr>
+        <w:pStyle w:val="NoSpacing"/>
+        <w:ind w:left="360"/>
+      </w:pPr>
+    </w:p>
+    <w:p>
+      <w:pPr>
+        <w:pStyle w:val="NoSpacing"/>
+        <w:ind w:left="360"/>
+      </w:pPr>
+      <w:r>
+        <w:t># Start VM</w:t>
+      </w:r>
+    </w:p>
+    <w:p>
+      <w:pPr>
+        <w:ind w:left="360"/>
+      </w:pPr>
+      <w:r>
+        <w:t>Get-VM -Name $</w:t>
+      </w:r>
+      <w:proofErr w:type="spellStart"/>
+      <w:r>
+        <w:t>VMNname</w:t>
+      </w:r>
+      <w:proofErr w:type="spellEnd"/>
+      <w:r>
+        <w:t xml:space="preserve"> | Start-VM</w:t>
+      </w:r>
+    </w:p>
+    <w:p/>
+    <w:p>
+      <w:r>
+        <w:br w:type="page"/>
+      </w:r>
+    </w:p>
+    <w:p>
+      <w:r>
+        <w:lastRenderedPageBreak/>
+        <w:t>VM Script 2</w:t>
+      </w:r>
+    </w:p>
+    <w:p>
+      <w:pPr>
+        <w:pStyle w:val="ListParagraph"/>
+        <w:numPr>
+          <w:ilvl w:val="0"/>
+          <w:numId w:val="5"/>
+        </w:numPr>
+      </w:pPr>
+      <w:r>
+        <w:t xml:space="preserve">Must be </w:t>
+      </w:r>
+      <w:proofErr w:type="spellStart"/>
+      <w:r>
+        <w:t>editied</w:t>
+      </w:r>
+      <w:proofErr w:type="spellEnd"/>
+    </w:p>
+    <w:p>
+      <w:pPr>
+        <w:pStyle w:val="ListParagraph"/>
+        <w:numPr>
+          <w:ilvl w:val="0"/>
+          <w:numId w:val="5"/>
+        </w:numPr>
+      </w:pPr>
+      <w:r>
+        <w:t>Rename Internal NIC, Statically address it</w:t>
+      </w:r>
+    </w:p>
+    <w:p>
+      <w:pPr>
+        <w:pStyle w:val="ListParagraph"/>
+        <w:numPr>
+          <w:ilvl w:val="0"/>
+          <w:numId w:val="5"/>
+        </w:numPr>
+      </w:pPr>
+      <w:r>
+        <w:t xml:space="preserve">Configure to run internal </w:t>
+      </w:r>
+      <w:proofErr w:type="spellStart"/>
+      <w:r>
+        <w:t>NiC</w:t>
+      </w:r>
+      <w:proofErr w:type="spellEnd"/>
+      <w:r>
+        <w:t xml:space="preserve"> only using PS function in module that should be there</w:t>
+      </w:r>
+    </w:p>
+    <w:p>
+      <w:pPr>
+        <w:pStyle w:val="ListParagraph"/>
+        <w:numPr>
+          <w:ilvl w:val="0"/>
+          <w:numId w:val="5"/>
+        </w:numPr>
+      </w:pPr>
+      <w:r>
+        <w:t>Configure RDP</w:t>
+      </w:r>
+    </w:p>
+    <w:p>
+      <w:pPr>
+        <w:pStyle w:val="ListParagraph"/>
+        <w:numPr>
+          <w:ilvl w:val="0"/>
+          <w:numId w:val="5"/>
+        </w:numPr>
+      </w:pPr>
+      <w:r>
+        <w:t>Join the Domain</w:t>
+      </w:r>
+    </w:p>
+    <w:p/>
+    <w:p>
+      <w:pPr>
+        <w:pStyle w:val="NoSpacing"/>
+      </w:pPr>
+      <w:r>
+        <w:t># Settings</w:t>
+      </w:r>
+    </w:p>
+    <w:p>
+      <w:pPr>
+        <w:pStyle w:val="NoSpacing"/>
+      </w:pPr>
+      <w:r>
+        <w:t>$IP = '192.168.0.</w:t>
+      </w:r>
+      <w:r>
+        <w:rPr>
+          <w:highlight w:val="yellow"/>
+        </w:rPr>
+        <w:t>1XX</w:t>
+      </w:r>
+      <w:r>
+        <w:t>'</w:t>
+      </w:r>
+    </w:p>
+    <w:p>
+      <w:pPr>
+        <w:pStyle w:val="NoSpacing"/>
+      </w:pPr>
+    </w:p>
+    <w:p>
+      <w:pPr>
+        <w:pStyle w:val="NoSpacing"/>
+      </w:pPr>
+      <w:r>
+        <w:t># Rename new Internal NIC.</w:t>
+      </w:r>
+    </w:p>
+    <w:p>
+      <w:pPr>
+        <w:pStyle w:val="NoSpacing"/>
+      </w:pPr>
+      <w:r>
+        <w:t>Get-</w:t>
+      </w:r>
+      <w:proofErr w:type="spellStart"/>
+      <w:r>
+        <w:t>NetAdapter</w:t>
+      </w:r>
+      <w:proofErr w:type="spellEnd"/>
+      <w:r>
+        <w:t xml:space="preserve"> | Where-Object Name -ne '</w:t>
+      </w:r>
+      <w:proofErr w:type="spellStart"/>
+      <w:r>
+        <w:t>ExternalNIC</w:t>
+      </w:r>
+      <w:proofErr w:type="spellEnd"/>
+      <w:r>
+        <w:t>' | Rename-</w:t>
+      </w:r>
+      <w:proofErr w:type="spellStart"/>
+      <w:r>
+        <w:t>NetAdapter</w:t>
+      </w:r>
+      <w:proofErr w:type="spellEnd"/>
+      <w:r>
+        <w:t xml:space="preserve"> -</w:t>
+      </w:r>
+      <w:proofErr w:type="spellStart"/>
+      <w:r>
+        <w:t>NewName</w:t>
+      </w:r>
+      <w:proofErr w:type="spellEnd"/>
+      <w:r>
+        <w:t xml:space="preserve"> </w:t>
+      </w:r>
+      <w:proofErr w:type="spellStart"/>
+      <w:r>
+        <w:t>InternalNIC</w:t>
+      </w:r>
+      <w:proofErr w:type="spellEnd"/>
+    </w:p>
+    <w:p>
+      <w:pPr>
+        <w:pStyle w:val="NoSpacing"/>
+      </w:pPr>
+    </w:p>
+    <w:p>
+      <w:pPr>
+        <w:pStyle w:val="NoSpacing"/>
+      </w:pPr>
+      <w:r>
+        <w:t xml:space="preserve"># Set </w:t>
+      </w:r>
+      <w:proofErr w:type="spellStart"/>
+      <w:r>
+        <w:t>InternalNIC</w:t>
+      </w:r>
+      <w:proofErr w:type="spellEnd"/>
+      <w:r>
+        <w:t xml:space="preserve"> static IP address</w:t>
+      </w:r>
+    </w:p>
+    <w:p>
+      <w:pPr>
+        <w:pStyle w:val="NoSpacing"/>
+      </w:pPr>
+      <w:r>
+        <w:t>Get-</w:t>
+      </w:r>
+      <w:proofErr w:type="spellStart"/>
+      <w:r>
+        <w:t>NetAdapter</w:t>
+      </w:r>
+      <w:proofErr w:type="spellEnd"/>
+      <w:r>
+        <w:t xml:space="preserve"> | Where-Object Name -</w:t>
+      </w:r>
+      <w:proofErr w:type="spellStart"/>
+      <w:r>
+        <w:t>eq</w:t>
+      </w:r>
+      <w:proofErr w:type="spellEnd"/>
+      <w:r>
+        <w:t xml:space="preserve"> '</w:t>
+      </w:r>
+      <w:proofErr w:type="spellStart"/>
+      <w:r>
+        <w:t>InternalNIC</w:t>
+      </w:r>
+      <w:proofErr w:type="spellEnd"/>
+      <w:r>
+        <w:t>' | New-</w:t>
+      </w:r>
+      <w:proofErr w:type="spellStart"/>
+      <w:r>
+        <w:t>NetIPAddress</w:t>
+      </w:r>
+      <w:proofErr w:type="spellEnd"/>
+      <w:r>
+        <w:t xml:space="preserve"> -</w:t>
+      </w:r>
+      <w:proofErr w:type="spellStart"/>
+      <w:r>
+        <w:t>PrefixLength</w:t>
+      </w:r>
+      <w:proofErr w:type="spellEnd"/>
+      <w:r>
+        <w:t xml:space="preserve"> 24 -</w:t>
+      </w:r>
+      <w:proofErr w:type="spellStart"/>
+      <w:r>
+        <w:t>IPAddress</w:t>
+      </w:r>
+      <w:proofErr w:type="spellEnd"/>
+      <w:r>
+        <w:t xml:space="preserve"> $IP</w:t>
+      </w:r>
+    </w:p>
+    <w:p>
+      <w:pPr>
+        <w:pStyle w:val="NoSpacing"/>
+      </w:pPr>
+    </w:p>
+    <w:p>
+      <w:pPr>
+        <w:pStyle w:val="NoSpacing"/>
+      </w:pPr>
+      <w:r>
+        <w:t xml:space="preserve"># Set DNS on </w:t>
+      </w:r>
+      <w:proofErr w:type="spellStart"/>
+      <w:r>
+        <w:t>InternalNIC</w:t>
+      </w:r>
+      <w:proofErr w:type="spellEnd"/>
+    </w:p>
+    <w:p>
+      <w:pPr>
+        <w:pStyle w:val="NoSpacing"/>
+      </w:pPr>
+      <w:r>
+        <w:t xml:space="preserve"># </w:t>
+      </w:r>
+      <w:r>
+        <w:t>Get-</w:t>
+      </w:r>
+      <w:proofErr w:type="spellStart"/>
+      <w:r>
+        <w:t>NetAdapter</w:t>
+      </w:r>
+      <w:proofErr w:type="spellEnd"/>
+      <w:r>
+        <w:t xml:space="preserve"> | Where-Object Name -</w:t>
+      </w:r>
+      <w:proofErr w:type="spellStart"/>
+      <w:r>
+        <w:t>eq</w:t>
+      </w:r>
+      <w:proofErr w:type="spellEnd"/>
+      <w:r>
+        <w:t xml:space="preserve"> '</w:t>
+      </w:r>
+      <w:proofErr w:type="spellStart"/>
+      <w:r>
+        <w:t>InternalNIC</w:t>
+      </w:r>
+      <w:proofErr w:type="spellEnd"/>
+      <w:r>
+        <w:t>' | Set-</w:t>
+      </w:r>
+      <w:proofErr w:type="spellStart"/>
+      <w:r>
+        <w:t>DnsClientServerAddress</w:t>
+      </w:r>
+      <w:proofErr w:type="spellEnd"/>
+      <w:r>
+        <w:t xml:space="preserve"> -</w:t>
+      </w:r>
+      <w:proofErr w:type="spellStart"/>
+      <w:r>
+        <w:t>ServerAddresses</w:t>
+      </w:r>
+      <w:proofErr w:type="spellEnd"/>
+      <w:r>
+        <w:t xml:space="preserve"> ('192.168.0.101')</w:t>
+      </w:r>
+    </w:p>
+    <w:p>
+      <w:pPr>
+        <w:pStyle w:val="NoSpacing"/>
+      </w:pPr>
+    </w:p>
+    <w:p>
+      <w:pPr>
+        <w:pStyle w:val="NoSpacing"/>
+      </w:pPr>
+      <w:r>
+        <w:t>Set-</w:t>
+      </w:r>
+      <w:proofErr w:type="spellStart"/>
+      <w:r>
+        <w:t>InternalDNS</w:t>
+      </w:r>
+      <w:proofErr w:type="spellEnd"/>
+      <w:r>
+        <w:t xml:space="preserve"> '192.168.0.</w:t>
+      </w:r>
+      <w:r>
+        <w:rPr>
+          <w:highlight w:val="yellow"/>
+        </w:rPr>
+        <w:t xml:space="preserve"> </w:t>
+      </w:r>
+      <w:r>
+        <w:rPr>
+          <w:highlight w:val="yellow"/>
+        </w:rPr>
+        <w:t>1XX</w:t>
+      </w:r>
+      <w:proofErr w:type="gramStart"/>
+      <w:r>
+        <w:t>,192.168.0</w:t>
+      </w:r>
+      <w:proofErr w:type="gramEnd"/>
+      <w:r>
+        <w:t>.</w:t>
+      </w:r>
+      <w:r>
+        <w:rPr>
+          <w:highlight w:val="yellow"/>
+        </w:rPr>
+        <w:t xml:space="preserve"> </w:t>
+      </w:r>
+      <w:r>
+        <w:rPr>
+          <w:highlight w:val="yellow"/>
+        </w:rPr>
+        <w:t>1XX</w:t>
+      </w:r>
+    </w:p>
+    <w:p>
+      <w:pPr>
+        <w:pStyle w:val="NoSpacing"/>
+      </w:pPr>
+    </w:p>
+    <w:p>
+      <w:pPr>
+        <w:pStyle w:val="NoSpacing"/>
+      </w:pPr>
+      <w:r>
+        <w:t># Disable External NIC</w:t>
+      </w:r>
+    </w:p>
+    <w:p>
+      <w:pPr>
+        <w:pStyle w:val="NoSpacing"/>
+      </w:pPr>
+      <w:r>
+        <w:t>Set-</w:t>
+      </w:r>
+      <w:proofErr w:type="spellStart"/>
+      <w:r>
+        <w:t>MyVmNetwork</w:t>
+      </w:r>
+      <w:proofErr w:type="spellEnd"/>
+      <w:r>
+        <w:t xml:space="preserve"> -Toggle </w:t>
+      </w:r>
+      <w:proofErr w:type="spellStart"/>
+      <w:r>
+        <w:t>InternalOnly</w:t>
+      </w:r>
+      <w:proofErr w:type="spellEnd"/>
+    </w:p>
+    <w:p>
+      <w:pPr>
+        <w:pStyle w:val="NoSpacing"/>
+      </w:pPr>
+    </w:p>
+    <w:p>
+      <w:pPr>
+        <w:pStyle w:val="NoSpacing"/>
+      </w:pPr>
+      <w:r>
+        <w:t># Enable Remote Desktop</w:t>
+      </w:r>
+    </w:p>
+    <w:p>
+      <w:pPr>
+        <w:pStyle w:val="NoSpacing"/>
+      </w:pPr>
+      <w:r>
+        <w:t>Enable-</w:t>
+      </w:r>
+      <w:proofErr w:type="spellStart"/>
+      <w:r>
+        <w:t>RemoteDesktop</w:t>
+      </w:r>
+      <w:proofErr w:type="spellEnd"/>
+    </w:p>
+    <w:p>
+      <w:pPr>
+        <w:pStyle w:val="NoSpacing"/>
+      </w:pPr>
+    </w:p>
+    <w:p>
+      <w:pPr>
+        <w:pStyle w:val="NoSpacing"/>
+      </w:pPr>
+      <w:r>
+        <w:t xml:space="preserve"># </w:t>
+      </w:r>
+      <w:proofErr w:type="gramStart"/>
+      <w:r>
+        <w:t>Set</w:t>
+      </w:r>
+      <w:proofErr w:type="gramEnd"/>
+      <w:r>
+        <w:t xml:space="preserve"> the firewall for PS Remoting</w:t>
+      </w:r>
+    </w:p>
+    <w:p>
+      <w:pPr>
+        <w:pStyle w:val="NoSpacing"/>
+      </w:pPr>
+      <w:r>
+        <w:t>Get-</w:t>
+      </w:r>
+      <w:proofErr w:type="spellStart"/>
+      <w:r>
+        <w:t>NetFirewallPortFilter</w:t>
+      </w:r>
+      <w:proofErr w:type="spellEnd"/>
+      <w:r>
+        <w:t xml:space="preserve"> </w:t>
+      </w:r>
+      <w:proofErr w:type="gramStart"/>
+      <w:r>
+        <w:t>| ?</w:t>
+      </w:r>
+      <w:proofErr w:type="gramEnd"/>
+      <w:r>
+        <w:t>{$_.</w:t>
+      </w:r>
+      <w:proofErr w:type="spellStart"/>
+      <w:r>
+        <w:t>LocalPort</w:t>
+      </w:r>
+      <w:proofErr w:type="spellEnd"/>
+      <w:r>
+        <w:t xml:space="preserve"> -</w:t>
+      </w:r>
+      <w:proofErr w:type="spellStart"/>
+      <w:r>
+        <w:t>eq</w:t>
+      </w:r>
+      <w:proofErr w:type="spellEnd"/>
+      <w:r>
+        <w:t xml:space="preserve"> 5985 } | Get-</w:t>
+      </w:r>
+      <w:proofErr w:type="spellStart"/>
+      <w:r>
+        <w:t>NetFirewallRule</w:t>
+      </w:r>
+      <w:proofErr w:type="spellEnd"/>
+      <w:r>
+        <w:t xml:space="preserve"> | ?{ $_.Direction –</w:t>
+      </w:r>
+      <w:proofErr w:type="spellStart"/>
+      <w:r>
+        <w:t>eq</w:t>
+      </w:r>
+      <w:proofErr w:type="spellEnd"/>
+      <w:r>
+        <w:t xml:space="preserve"> "Inbound" -and $_.Profile -</w:t>
+      </w:r>
+      <w:proofErr w:type="spellStart"/>
+      <w:r>
+        <w:t>eq</w:t>
+      </w:r>
+      <w:proofErr w:type="spellEnd"/>
+      <w:r>
+        <w:t xml:space="preserve"> "Public" -and $_.Action –</w:t>
+      </w:r>
+      <w:proofErr w:type="spellStart"/>
+      <w:r>
+        <w:t>eq</w:t>
+      </w:r>
+      <w:proofErr w:type="spellEnd"/>
+      <w:r>
+        <w:t xml:space="preserve"> "Allow"} | Set-</w:t>
+      </w:r>
+      <w:proofErr w:type="spellStart"/>
+      <w:r>
+        <w:t>NetFirewallRule</w:t>
+      </w:r>
+      <w:proofErr w:type="spellEnd"/>
+      <w:r>
+        <w:t xml:space="preserve"> -</w:t>
+      </w:r>
+      <w:proofErr w:type="spellStart"/>
+      <w:r>
+        <w:t>RemoteAddress</w:t>
+      </w:r>
+      <w:proofErr w:type="spellEnd"/>
+      <w:r>
+        <w:t xml:space="preserve"> "Any"</w:t>
+      </w:r>
+    </w:p>
+    <w:p/>
+    <w:p/>
     <w:p>
       <w:pPr>
         <w:rPr>
@@ -1095,1148 +2170,24 @@
         </w:rPr>
         <w:br w:type="page"/>
       </w:r>
-    </w:p>
-    <w:p>
-      <w:pPr>
-        <w:pStyle w:val="Heading2"/>
+      <w:r>
         <w:rPr>
           <w:lang w:val="fr-FR"/>
         </w:rPr>
-      </w:pPr>
-      <w:r>
+        <w:lastRenderedPageBreak/>
+        <w:t>Modules</w:t>
+      </w:r>
+    </w:p>
+    <w:p>
+      <w:pPr>
         <w:rPr>
           <w:lang w:val="fr-FR"/>
         </w:rPr>
-        <w:lastRenderedPageBreak/>
-        <w:t>Post Converge Scripts/Configuration/Chef-Client</w:t>
-      </w:r>
-    </w:p>
-    <w:p>
-      <w:r>
-        <w:t>Host Script 1</w:t>
-      </w:r>
-    </w:p>
-    <w:p>
-      <w:pPr>
-        <w:pStyle w:val="ListParagraph"/>
-        <w:numPr>
-          <w:ilvl w:val="0"/>
-          <w:numId w:val="3"/>
-        </w:numPr>
-      </w:pPr>
-      <w:r>
-        <w:t>Must be edited</w:t>
-      </w:r>
-    </w:p>
-    <w:p>
-      <w:pPr>
-        <w:pStyle w:val="ListParagraph"/>
-        <w:numPr>
-          <w:ilvl w:val="0"/>
-          <w:numId w:val="3"/>
-        </w:numPr>
-      </w:pPr>
-      <w:r>
-        <w:t>Rename the VM</w:t>
-      </w:r>
-    </w:p>
-    <w:p>
-      <w:pPr>
-        <w:pStyle w:val="NoSpacing"/>
-        <w:ind w:left="720"/>
-      </w:pPr>
-      <w:r>
-        <w:t>$</w:t>
-      </w:r>
-      <w:proofErr w:type="spellStart"/>
-      <w:r>
-        <w:t>VMNname</w:t>
-      </w:r>
-      <w:proofErr w:type="spellEnd"/>
-      <w:r>
-        <w:t xml:space="preserve"> = 'Server</w:t>
-      </w:r>
-      <w:r>
-        <w:rPr>
-          <w:highlight w:val="yellow"/>
-        </w:rPr>
-        <w:t>X</w:t>
-      </w:r>
-      <w:r>
-        <w:t>_2012R2'</w:t>
-      </w:r>
-    </w:p>
-    <w:p>
-      <w:pPr>
-        <w:pStyle w:val="NoSpacing"/>
-        <w:ind w:left="720"/>
-      </w:pPr>
-      <w:r>
-        <w:t># Rename the VM</w:t>
-      </w:r>
-    </w:p>
-    <w:p>
-      <w:pPr>
-        <w:ind w:left="720"/>
-      </w:pPr>
-      <w:r>
-        <w:t>Rename-VM -Name default-windows-2012r2 -</w:t>
-      </w:r>
-      <w:proofErr w:type="spellStart"/>
-      <w:r>
-        <w:t>NewName</w:t>
-      </w:r>
-      <w:proofErr w:type="spellEnd"/>
-      <w:r>
-        <w:t xml:space="preserve"> $</w:t>
-      </w:r>
-      <w:proofErr w:type="spellStart"/>
-      <w:r>
-        <w:t>VMNname</w:t>
-      </w:r>
-      <w:proofErr w:type="spellEnd"/>
-    </w:p>
-    <w:p/>
-    <w:p>
-      <w:r>
-        <w:t>VM Script 1</w:t>
-      </w:r>
-    </w:p>
-    <w:p>
-      <w:pPr>
-        <w:pStyle w:val="ListParagraph"/>
-        <w:numPr>
-          <w:ilvl w:val="0"/>
-          <w:numId w:val="3"/>
-        </w:numPr>
-      </w:pPr>
-      <w:r>
-        <w:t>Must be edited</w:t>
-      </w:r>
-    </w:p>
-    <w:p>
-      <w:pPr>
-        <w:pStyle w:val="ListParagraph"/>
-        <w:numPr>
-          <w:ilvl w:val="0"/>
-          <w:numId w:val="3"/>
-        </w:numPr>
-      </w:pPr>
-      <w:r>
-        <w:t>Rename the Computer</w:t>
-      </w:r>
-    </w:p>
-    <w:p>
-      <w:pPr>
-        <w:pStyle w:val="ListParagraph"/>
-        <w:numPr>
-          <w:ilvl w:val="0"/>
-          <w:numId w:val="3"/>
-        </w:numPr>
-      </w:pPr>
-      <w:r>
-        <w:t>Rename the included NIC (</w:t>
-      </w:r>
-      <w:proofErr w:type="spellStart"/>
-      <w:r>
-        <w:t>ExternalNIC</w:t>
-      </w:r>
-      <w:proofErr w:type="spellEnd"/>
-      <w:r>
-        <w:t>)</w:t>
-      </w:r>
-    </w:p>
-    <w:p>
-      <w:pPr>
-        <w:pStyle w:val="ListParagraph"/>
-        <w:numPr>
-          <w:ilvl w:val="0"/>
-          <w:numId w:val="3"/>
-        </w:numPr>
-      </w:pPr>
-      <w:r>
-        <w:t>Stop the VM OS</w:t>
-      </w:r>
-    </w:p>
-    <w:p/>
-    <w:p>
-      <w:pPr>
-        <w:pStyle w:val="NoSpacing"/>
-        <w:ind w:left="360"/>
-      </w:pPr>
-      <w:r>
-        <w:t># VMScript1</w:t>
-      </w:r>
-    </w:p>
-    <w:p>
-      <w:pPr>
-        <w:pStyle w:val="NoSpacing"/>
-        <w:ind w:left="360"/>
-      </w:pPr>
-    </w:p>
-    <w:p>
-      <w:pPr>
-        <w:pStyle w:val="NoSpacing"/>
-        <w:ind w:left="360"/>
-      </w:pPr>
-      <w:r>
-        <w:t># Settings</w:t>
-      </w:r>
-    </w:p>
-    <w:p>
-      <w:pPr>
-        <w:pStyle w:val="NoSpacing"/>
-        <w:ind w:left="360"/>
-      </w:pPr>
-      <w:r>
-        <w:t>$</w:t>
-      </w:r>
-      <w:proofErr w:type="spellStart"/>
-      <w:r>
-        <w:t>ServerName</w:t>
-      </w:r>
-      <w:proofErr w:type="spellEnd"/>
-      <w:r>
-        <w:t xml:space="preserve"> = '</w:t>
-      </w:r>
-      <w:proofErr w:type="spellStart"/>
-      <w:r>
-        <w:t>Server</w:t>
-      </w:r>
-      <w:r>
-        <w:rPr>
-          <w:highlight w:val="yellow"/>
-        </w:rPr>
-        <w:t>X</w:t>
-      </w:r>
-      <w:proofErr w:type="spellEnd"/>
-      <w:r>
-        <w:t>'</w:t>
-      </w:r>
-    </w:p>
-    <w:p>
-      <w:pPr>
-        <w:pStyle w:val="NoSpacing"/>
-        <w:ind w:left="360"/>
-      </w:pPr>
-    </w:p>
-    <w:p>
-      <w:pPr>
-        <w:pStyle w:val="NoSpacing"/>
-        <w:ind w:left="360"/>
-      </w:pPr>
-      <w:r>
-        <w:t># Rename the computer</w:t>
-      </w:r>
-    </w:p>
-    <w:p>
-      <w:pPr>
-        <w:pStyle w:val="NoSpacing"/>
-        <w:ind w:left="360"/>
-      </w:pPr>
-      <w:r>
-        <w:t>Rename-Computer -</w:t>
-      </w:r>
-      <w:proofErr w:type="spellStart"/>
-      <w:r>
-        <w:t>NewName</w:t>
-      </w:r>
-      <w:proofErr w:type="spellEnd"/>
-      <w:r>
-        <w:t xml:space="preserve"> $</w:t>
-      </w:r>
-      <w:proofErr w:type="spellStart"/>
-      <w:r>
-        <w:t>ServerName</w:t>
-      </w:r>
-      <w:proofErr w:type="spellEnd"/>
-    </w:p>
-    <w:p>
-      <w:pPr>
-        <w:pStyle w:val="NoSpacing"/>
-        <w:ind w:left="360"/>
-      </w:pPr>
-    </w:p>
-    <w:p>
-      <w:pPr>
-        <w:pStyle w:val="NoSpacing"/>
-        <w:ind w:left="360"/>
-      </w:pPr>
-      <w:r>
-        <w:t># Rename the existing (External) NIC</w:t>
-      </w:r>
-    </w:p>
-    <w:p>
-      <w:pPr>
-        <w:pStyle w:val="NoSpacing"/>
-        <w:ind w:left="360"/>
-      </w:pPr>
-      <w:r>
-        <w:t>Get-</w:t>
-      </w:r>
-      <w:proofErr w:type="spellStart"/>
-      <w:r>
-        <w:t>NetAdapter</w:t>
-      </w:r>
-      <w:proofErr w:type="spellEnd"/>
-      <w:r>
-        <w:t xml:space="preserve"> | Rename-</w:t>
-      </w:r>
-      <w:proofErr w:type="spellStart"/>
-      <w:r>
-        <w:t>NetAdapter</w:t>
-      </w:r>
-      <w:proofErr w:type="spellEnd"/>
-      <w:r>
-        <w:t xml:space="preserve"> -</w:t>
-      </w:r>
-      <w:proofErr w:type="spellStart"/>
-      <w:r>
-        <w:t>NewName</w:t>
-      </w:r>
-      <w:proofErr w:type="spellEnd"/>
-      <w:r>
-        <w:t xml:space="preserve"> </w:t>
-      </w:r>
-      <w:proofErr w:type="spellStart"/>
-      <w:r>
-        <w:t>ExternalNIC</w:t>
-      </w:r>
-      <w:proofErr w:type="spellEnd"/>
-    </w:p>
-    <w:p>
-      <w:pPr>
-        <w:pStyle w:val="NoSpacing"/>
-        <w:ind w:left="360"/>
-      </w:pPr>
-    </w:p>
-    <w:p>
-      <w:pPr>
-        <w:pStyle w:val="NoSpacing"/>
-        <w:ind w:left="360"/>
-      </w:pPr>
-      <w:r>
-        <w:t># Shutdown VM so a Host script can add the next NIC</w:t>
-      </w:r>
-    </w:p>
-    <w:p>
-      <w:pPr>
-        <w:ind w:left="360"/>
-      </w:pPr>
-      <w:r>
-        <w:t>Stop-Computer</w:t>
-      </w:r>
-    </w:p>
-    <w:p/>
-    <w:p>
-      <w:r>
-        <w:br w:type="page"/>
-      </w:r>
-    </w:p>
-    <w:p>
-      <w:r>
-        <w:lastRenderedPageBreak/>
-        <w:t>Host Script 2</w:t>
-      </w:r>
-    </w:p>
-    <w:p>
-      <w:pPr>
-        <w:pStyle w:val="ListParagraph"/>
-        <w:numPr>
-          <w:ilvl w:val="0"/>
-          <w:numId w:val="4"/>
-        </w:numPr>
-      </w:pPr>
-      <w:r>
-        <w:t>Must be edited</w:t>
-      </w:r>
-    </w:p>
-    <w:p>
-      <w:pPr>
-        <w:pStyle w:val="ListParagraph"/>
-        <w:numPr>
-          <w:ilvl w:val="0"/>
-          <w:numId w:val="4"/>
-        </w:numPr>
-      </w:pPr>
-      <w:r>
-        <w:t>Adds a second NIC (</w:t>
-      </w:r>
-      <w:proofErr w:type="spellStart"/>
-      <w:r>
-        <w:t>InternalSwitch</w:t>
-      </w:r>
-      <w:proofErr w:type="spellEnd"/>
-      <w:r>
-        <w:t>)</w:t>
-      </w:r>
-    </w:p>
-    <w:p>
-      <w:pPr>
-        <w:pStyle w:val="ListParagraph"/>
-        <w:numPr>
-          <w:ilvl w:val="0"/>
-          <w:numId w:val="4"/>
-        </w:numPr>
-      </w:pPr>
-      <w:r>
-        <w:t>Starts the VM</w:t>
-      </w:r>
-    </w:p>
-    <w:p>
-      <w:pPr>
-        <w:pStyle w:val="NoSpacing"/>
-        <w:ind w:left="360"/>
-      </w:pPr>
-      <w:r>
-        <w:t># HostScript2</w:t>
-      </w:r>
-    </w:p>
-    <w:p>
-      <w:pPr>
-        <w:pStyle w:val="NoSpacing"/>
-        <w:ind w:left="360"/>
-      </w:pPr>
-      <w:r>
-        <w:t>$</w:t>
-      </w:r>
-      <w:proofErr w:type="spellStart"/>
-      <w:r>
-        <w:t>VMNname</w:t>
-      </w:r>
-      <w:proofErr w:type="spellEnd"/>
-      <w:r>
-        <w:t xml:space="preserve"> = 'Server</w:t>
-      </w:r>
-      <w:r>
-        <w:rPr>
-          <w:highlight w:val="yellow"/>
-        </w:rPr>
-        <w:t>X</w:t>
-      </w:r>
-      <w:r>
-        <w:t>_2012R2'</w:t>
-      </w:r>
-    </w:p>
-    <w:p>
-      <w:pPr>
-        <w:pStyle w:val="NoSpacing"/>
-        <w:ind w:left="360"/>
-      </w:pPr>
-    </w:p>
-    <w:p>
-      <w:pPr>
-        <w:pStyle w:val="NoSpacing"/>
-        <w:ind w:left="360"/>
-      </w:pPr>
-      <w:r>
-        <w:t># Add VM Network Adapter</w:t>
-      </w:r>
-    </w:p>
-    <w:p>
-      <w:pPr>
-        <w:pStyle w:val="NoSpacing"/>
-        <w:ind w:left="360"/>
-      </w:pPr>
-      <w:r>
-        <w:t>Add-</w:t>
-      </w:r>
-      <w:proofErr w:type="spellStart"/>
-      <w:r>
-        <w:t>VMNetworkAdapter</w:t>
-      </w:r>
-      <w:proofErr w:type="spellEnd"/>
-      <w:r>
-        <w:t xml:space="preserve"> -</w:t>
-      </w:r>
-      <w:proofErr w:type="spellStart"/>
-      <w:r>
-        <w:t>VMName</w:t>
-      </w:r>
-      <w:proofErr w:type="spellEnd"/>
-      <w:r>
-        <w:t xml:space="preserve"> $</w:t>
-      </w:r>
-      <w:proofErr w:type="spellStart"/>
-      <w:r>
-        <w:t>VMNname</w:t>
-      </w:r>
-      <w:proofErr w:type="spellEnd"/>
-      <w:r>
-        <w:t xml:space="preserve"> -</w:t>
-      </w:r>
-      <w:proofErr w:type="spellStart"/>
-      <w:r>
-        <w:t>SwitchName</w:t>
-      </w:r>
-      <w:proofErr w:type="spellEnd"/>
-      <w:r>
-        <w:t xml:space="preserve"> </w:t>
-      </w:r>
-      <w:proofErr w:type="spellStart"/>
-      <w:r>
-        <w:t>InternalSwitch</w:t>
-      </w:r>
-      <w:proofErr w:type="spellEnd"/>
-    </w:p>
-    <w:p>
-      <w:pPr>
-        <w:pStyle w:val="NoSpacing"/>
-        <w:ind w:left="360"/>
-      </w:pPr>
-    </w:p>
-    <w:p>
-      <w:pPr>
-        <w:pStyle w:val="NoSpacing"/>
-        <w:ind w:left="360"/>
-      </w:pPr>
-      <w:r>
-        <w:t># Start VM</w:t>
-      </w:r>
-    </w:p>
-    <w:p>
-      <w:pPr>
-        <w:ind w:left="360"/>
-      </w:pPr>
-      <w:r>
-        <w:t>Get-VM -Name $</w:t>
-      </w:r>
-      <w:proofErr w:type="spellStart"/>
-      <w:r>
-        <w:t>VMNname</w:t>
-      </w:r>
-      <w:proofErr w:type="spellEnd"/>
-      <w:r>
-        <w:t xml:space="preserve"> | Start-VM</w:t>
-      </w:r>
-    </w:p>
-    <w:p/>
-    <w:p>
-      <w:r>
-        <w:br w:type="page"/>
-      </w:r>
-    </w:p>
-    <w:p>
-      <w:r>
-        <w:lastRenderedPageBreak/>
-        <w:t>VM Script 2</w:t>
-      </w:r>
-    </w:p>
-    <w:p>
-      <w:pPr>
-        <w:pStyle w:val="ListParagraph"/>
-        <w:numPr>
-          <w:ilvl w:val="0"/>
-          <w:numId w:val="5"/>
-        </w:numPr>
-      </w:pPr>
-      <w:r>
-        <w:t xml:space="preserve">Must be </w:t>
-      </w:r>
-      <w:proofErr w:type="spellStart"/>
-      <w:r>
-        <w:t>editied</w:t>
-      </w:r>
-      <w:proofErr w:type="spellEnd"/>
-    </w:p>
-    <w:p>
-      <w:pPr>
-        <w:pStyle w:val="ListParagraph"/>
-        <w:numPr>
-          <w:ilvl w:val="0"/>
-          <w:numId w:val="5"/>
-        </w:numPr>
-      </w:pPr>
-      <w:r>
-        <w:t>Rename Internal NIC, Statically address it</w:t>
-      </w:r>
-    </w:p>
-    <w:p>
-      <w:pPr>
-        <w:pStyle w:val="ListParagraph"/>
-        <w:numPr>
-          <w:ilvl w:val="0"/>
-          <w:numId w:val="5"/>
-        </w:numPr>
-      </w:pPr>
-      <w:r>
-        <w:t xml:space="preserve">Configure to run internal </w:t>
-      </w:r>
-      <w:proofErr w:type="spellStart"/>
-      <w:r>
-        <w:t>NiC</w:t>
-      </w:r>
-      <w:proofErr w:type="spellEnd"/>
-      <w:r>
-        <w:t xml:space="preserve"> only using PS function in module that should be there</w:t>
-      </w:r>
-    </w:p>
-    <w:p>
-      <w:pPr>
-        <w:pStyle w:val="ListParagraph"/>
-        <w:numPr>
-          <w:ilvl w:val="0"/>
-          <w:numId w:val="5"/>
-        </w:numPr>
-      </w:pPr>
-      <w:r>
-        <w:t>Configure RDP</w:t>
-      </w:r>
-    </w:p>
-    <w:p>
-      <w:pPr>
-        <w:pStyle w:val="ListParagraph"/>
-        <w:numPr>
-          <w:ilvl w:val="0"/>
-          <w:numId w:val="5"/>
-        </w:numPr>
-      </w:pPr>
-      <w:r>
-        <w:t>Join the Domain</w:t>
-      </w:r>
-    </w:p>
-    <w:p/>
-    <w:p>
-      <w:pPr>
-        <w:pStyle w:val="NoSpacing"/>
-      </w:pPr>
-      <w:r>
-        <w:t># Settings</w:t>
-      </w:r>
-    </w:p>
-    <w:p>
-      <w:pPr>
-        <w:pStyle w:val="NoSpacing"/>
-      </w:pPr>
-      <w:r>
-        <w:t>$IP = '192.168.0.</w:t>
-      </w:r>
-      <w:r>
-        <w:rPr>
-          <w:highlight w:val="yellow"/>
-        </w:rPr>
-        <w:t>1XX</w:t>
-      </w:r>
-      <w:r>
-        <w:t>'</w:t>
-      </w:r>
-    </w:p>
-    <w:p>
-      <w:pPr>
-        <w:pStyle w:val="NoSpacing"/>
-      </w:pPr>
-    </w:p>
-    <w:p>
-      <w:pPr>
-        <w:pStyle w:val="NoSpacing"/>
-      </w:pPr>
-      <w:r>
-        <w:t># Rename new Internal NIC.</w:t>
-      </w:r>
-    </w:p>
-    <w:p>
-      <w:pPr>
-        <w:pStyle w:val="NoSpacing"/>
-      </w:pPr>
-      <w:r>
-        <w:t>Get-</w:t>
-      </w:r>
-      <w:proofErr w:type="spellStart"/>
-      <w:r>
-        <w:t>NetAdapter</w:t>
-      </w:r>
-      <w:proofErr w:type="spellEnd"/>
-      <w:r>
-        <w:t xml:space="preserve"> | Where-Object Name -ne '</w:t>
-      </w:r>
-      <w:proofErr w:type="spellStart"/>
-      <w:r>
-        <w:t>ExternalNIC</w:t>
-      </w:r>
-      <w:proofErr w:type="spellEnd"/>
-      <w:r>
-        <w:t>' | Rename-</w:t>
-      </w:r>
-      <w:proofErr w:type="spellStart"/>
-      <w:r>
-        <w:t>NetAdapter</w:t>
-      </w:r>
-      <w:proofErr w:type="spellEnd"/>
-      <w:r>
-        <w:t xml:space="preserve"> -</w:t>
-      </w:r>
-      <w:proofErr w:type="spellStart"/>
-      <w:r>
-        <w:t>NewName</w:t>
-      </w:r>
-      <w:proofErr w:type="spellEnd"/>
-      <w:r>
-        <w:t xml:space="preserve"> </w:t>
-      </w:r>
-      <w:proofErr w:type="spellStart"/>
-      <w:r>
-        <w:t>InternalNIC</w:t>
-      </w:r>
-      <w:proofErr w:type="spellEnd"/>
-    </w:p>
-    <w:p>
-      <w:pPr>
-        <w:pStyle w:val="NoSpacing"/>
-      </w:pPr>
-    </w:p>
-    <w:p>
-      <w:pPr>
-        <w:pStyle w:val="NoSpacing"/>
-      </w:pPr>
-      <w:r>
-        <w:t xml:space="preserve"># Set </w:t>
-      </w:r>
-      <w:proofErr w:type="spellStart"/>
-      <w:r>
-        <w:t>InternalNIC</w:t>
-      </w:r>
-      <w:proofErr w:type="spellEnd"/>
-      <w:r>
-        <w:t xml:space="preserve"> static IP address</w:t>
-      </w:r>
-    </w:p>
-    <w:p>
-      <w:pPr>
-        <w:pStyle w:val="NoSpacing"/>
-      </w:pPr>
-      <w:r>
-        <w:t>Get-</w:t>
-      </w:r>
-      <w:proofErr w:type="spellStart"/>
-      <w:r>
-        <w:t>NetAdapter</w:t>
-      </w:r>
-      <w:proofErr w:type="spellEnd"/>
-      <w:r>
-        <w:t xml:space="preserve"> | Where-Object Name -</w:t>
-      </w:r>
-      <w:proofErr w:type="spellStart"/>
-      <w:r>
-        <w:t>eq</w:t>
-      </w:r>
-      <w:proofErr w:type="spellEnd"/>
-      <w:r>
-        <w:t xml:space="preserve"> '</w:t>
-      </w:r>
-      <w:proofErr w:type="spellStart"/>
-      <w:r>
-        <w:t>InternalNIC</w:t>
-      </w:r>
-      <w:proofErr w:type="spellEnd"/>
-      <w:r>
-        <w:t>' | New-</w:t>
-      </w:r>
-      <w:proofErr w:type="spellStart"/>
-      <w:r>
-        <w:t>NetIPAddress</w:t>
-      </w:r>
-      <w:proofErr w:type="spellEnd"/>
-      <w:r>
-        <w:t xml:space="preserve"> -</w:t>
-      </w:r>
-      <w:proofErr w:type="spellStart"/>
-      <w:r>
-        <w:t>PrefixLength</w:t>
-      </w:r>
-      <w:proofErr w:type="spellEnd"/>
-      <w:r>
-        <w:t xml:space="preserve"> 24 -</w:t>
-      </w:r>
-      <w:proofErr w:type="spellStart"/>
-      <w:r>
-        <w:t>IPAddress</w:t>
-      </w:r>
-      <w:proofErr w:type="spellEnd"/>
-      <w:r>
-        <w:t xml:space="preserve"> $IP</w:t>
-      </w:r>
-    </w:p>
-    <w:p>
-      <w:pPr>
-        <w:pStyle w:val="NoSpacing"/>
-      </w:pPr>
-    </w:p>
-    <w:p>
-      <w:pPr>
-        <w:pStyle w:val="NoSpacing"/>
-      </w:pPr>
-      <w:r>
-        <w:t xml:space="preserve"># Set DNS on </w:t>
-      </w:r>
-      <w:proofErr w:type="spellStart"/>
-      <w:r>
-        <w:t>InternalNIC</w:t>
-      </w:r>
-      <w:proofErr w:type="spellEnd"/>
-    </w:p>
-    <w:p>
-      <w:pPr>
-        <w:pStyle w:val="NoSpacing"/>
-      </w:pPr>
-      <w:r>
-        <w:t>Get-</w:t>
-      </w:r>
-      <w:proofErr w:type="spellStart"/>
-      <w:r>
-        <w:t>NetAdapter</w:t>
-      </w:r>
-      <w:proofErr w:type="spellEnd"/>
-      <w:r>
-        <w:t xml:space="preserve"> | Where-Object Name -</w:t>
-      </w:r>
-      <w:proofErr w:type="spellStart"/>
-      <w:r>
-        <w:t>eq</w:t>
-      </w:r>
-      <w:proofErr w:type="spellEnd"/>
-      <w:r>
-        <w:t xml:space="preserve"> '</w:t>
-      </w:r>
-      <w:proofErr w:type="spellStart"/>
-      <w:r>
-        <w:t>InternalNIC</w:t>
-      </w:r>
-      <w:proofErr w:type="spellEnd"/>
-      <w:r>
-        <w:t>' | Set-</w:t>
-      </w:r>
-      <w:proofErr w:type="spellStart"/>
-      <w:r>
-        <w:t>DnsClientServerAddress</w:t>
-      </w:r>
-      <w:proofErr w:type="spellEnd"/>
-      <w:r>
-        <w:t xml:space="preserve"> -</w:t>
-      </w:r>
-      <w:proofErr w:type="spellStart"/>
-      <w:r>
-        <w:t>ServerAddresses</w:t>
-      </w:r>
-      <w:proofErr w:type="spellEnd"/>
-      <w:r>
-        <w:t xml:space="preserve"> ('192.168.0.101')</w:t>
-      </w:r>
-    </w:p>
-    <w:p>
-      <w:pPr>
-        <w:pStyle w:val="NoSpacing"/>
-      </w:pPr>
-    </w:p>
-    <w:p>
-      <w:pPr>
-        <w:pStyle w:val="NoSpacing"/>
-      </w:pPr>
-      <w:r>
-        <w:t># Disable External NIC</w:t>
-      </w:r>
-    </w:p>
-    <w:p>
-      <w:pPr>
-        <w:pStyle w:val="NoSpacing"/>
-      </w:pPr>
-      <w:r>
-        <w:t>Set-</w:t>
-      </w:r>
-      <w:proofErr w:type="spellStart"/>
-      <w:r>
-        <w:t>MyVmNetwork</w:t>
-      </w:r>
-      <w:proofErr w:type="spellEnd"/>
-      <w:r>
-        <w:t xml:space="preserve"> -Toggle </w:t>
-      </w:r>
-      <w:proofErr w:type="spellStart"/>
-      <w:r>
-        <w:t>InternalOnly</w:t>
-      </w:r>
-      <w:proofErr w:type="spellEnd"/>
-    </w:p>
-    <w:p>
-      <w:pPr>
-        <w:pStyle w:val="NoSpacing"/>
-      </w:pPr>
-    </w:p>
-    <w:p>
-      <w:pPr>
-        <w:pStyle w:val="NoSpacing"/>
-      </w:pPr>
-      <w:r>
-        <w:t># Is RDP Enabled</w:t>
-      </w:r>
-      <w:proofErr w:type="gramStart"/>
-      <w:r>
-        <w:t>??</w:t>
-      </w:r>
-      <w:proofErr w:type="gramEnd"/>
-    </w:p>
-    <w:p>
-      <w:pPr>
-        <w:pStyle w:val="NoSpacing"/>
-      </w:pPr>
-      <w:r>
-        <w:t># Enable Remote Desktop</w:t>
-      </w:r>
-    </w:p>
-    <w:p>
-      <w:pPr>
-        <w:pStyle w:val="NoSpacing"/>
-      </w:pPr>
-      <w:proofErr w:type="gramStart"/>
-      <w:r>
-        <w:t>set-</w:t>
-      </w:r>
-      <w:proofErr w:type="spellStart"/>
-      <w:r>
-        <w:t>ItemProperty</w:t>
-      </w:r>
-      <w:proofErr w:type="spellEnd"/>
-      <w:proofErr w:type="gramEnd"/>
-      <w:r>
-        <w:t xml:space="preserve"> -Path 'HKLM:\System\</w:t>
-      </w:r>
-      <w:proofErr w:type="spellStart"/>
-      <w:r>
-        <w:t>CurrentControlSet</w:t>
-      </w:r>
-      <w:proofErr w:type="spellEnd"/>
-      <w:r>
-        <w:t>\Control\Terminal Server'-name "</w:t>
-      </w:r>
-      <w:proofErr w:type="spellStart"/>
-      <w:r>
-        <w:t>fDenyTSConnections</w:t>
-      </w:r>
-      <w:proofErr w:type="spellEnd"/>
-      <w:r>
-        <w:t>" -Value 0</w:t>
-      </w:r>
-    </w:p>
-    <w:p>
-      <w:pPr>
-        <w:pStyle w:val="NoSpacing"/>
-      </w:pPr>
-    </w:p>
-    <w:p>
-      <w:pPr>
-        <w:pStyle w:val="NoSpacing"/>
-      </w:pPr>
-      <w:r>
-        <w:t># Allow incoming RDP on firewall</w:t>
-      </w:r>
-    </w:p>
-    <w:p>
-      <w:pPr>
-        <w:pStyle w:val="NoSpacing"/>
-      </w:pPr>
-      <w:r>
-        <w:t>Enable-</w:t>
-      </w:r>
-      <w:proofErr w:type="spellStart"/>
-      <w:r>
-        <w:t>NetFirewallRule</w:t>
-      </w:r>
-      <w:proofErr w:type="spellEnd"/>
-      <w:r>
-        <w:t xml:space="preserve"> -</w:t>
-      </w:r>
-      <w:proofErr w:type="spellStart"/>
-      <w:r>
-        <w:t>DisplayGroup</w:t>
-      </w:r>
-      <w:proofErr w:type="spellEnd"/>
-      <w:r>
-        <w:t xml:space="preserve"> "Remote Desktop"</w:t>
-      </w:r>
-    </w:p>
-    <w:p>
-      <w:pPr>
-        <w:pStyle w:val="NoSpacing"/>
-      </w:pPr>
-    </w:p>
-    <w:p>
-      <w:pPr>
-        <w:pStyle w:val="NoSpacing"/>
-      </w:pPr>
-      <w:r>
-        <w:t># Enable secure RDP authentication</w:t>
-      </w:r>
-    </w:p>
-    <w:p>
-      <w:pPr>
-        <w:pStyle w:val="NoSpacing"/>
-      </w:pPr>
-      <w:proofErr w:type="gramStart"/>
-      <w:r>
-        <w:t>set-</w:t>
-      </w:r>
-      <w:proofErr w:type="spellStart"/>
-      <w:r>
-        <w:t>ItemProperty</w:t>
-      </w:r>
-      <w:proofErr w:type="spellEnd"/>
-      <w:proofErr w:type="gramEnd"/>
-      <w:r>
-        <w:t xml:space="preserve"> -Path 'HKLM:\System\</w:t>
-      </w:r>
-      <w:proofErr w:type="spellStart"/>
-      <w:r>
-        <w:t>CurrentControlSet</w:t>
-      </w:r>
-      <w:proofErr w:type="spellEnd"/>
-      <w:r>
-        <w:t>\Control\Terminal Server\</w:t>
-      </w:r>
-      <w:proofErr w:type="spellStart"/>
-      <w:r>
-        <w:t>WinStations</w:t>
-      </w:r>
-      <w:proofErr w:type="spellEnd"/>
-      <w:r>
-        <w:t>\RDP-</w:t>
-      </w:r>
-      <w:proofErr w:type="spellStart"/>
-      <w:r>
-        <w:t>Tcp</w:t>
-      </w:r>
-      <w:proofErr w:type="spellEnd"/>
-      <w:r>
-        <w:t>' -name "</w:t>
-      </w:r>
-      <w:proofErr w:type="spellStart"/>
-      <w:r>
-        <w:t>UserAuthentication</w:t>
-      </w:r>
-      <w:proofErr w:type="spellEnd"/>
-      <w:r>
-        <w:t>" -Value 1   </w:t>
-      </w:r>
-    </w:p>
-    <w:p>
-      <w:pPr>
-        <w:pStyle w:val="NoSpacing"/>
-      </w:pPr>
-    </w:p>
-    <w:p>
-      <w:pPr>
-        <w:pStyle w:val="NoSpacing"/>
-      </w:pPr>
-      <w:r>
-        <w:t xml:space="preserve"># </w:t>
-      </w:r>
-      <w:proofErr w:type="gramStart"/>
-      <w:r>
-        <w:t>Set</w:t>
-      </w:r>
-      <w:proofErr w:type="gramEnd"/>
-      <w:r>
-        <w:t xml:space="preserve"> the firewall for PS Remoting</w:t>
-      </w:r>
-    </w:p>
-    <w:p>
-      <w:pPr>
-        <w:pStyle w:val="NoSpacing"/>
-      </w:pPr>
-      <w:r>
-        <w:t>Get-</w:t>
-      </w:r>
-      <w:proofErr w:type="spellStart"/>
-      <w:r>
-        <w:t>NetFirewallPortFilter</w:t>
-      </w:r>
-      <w:proofErr w:type="spellEnd"/>
-      <w:r>
-        <w:t xml:space="preserve"> </w:t>
-      </w:r>
-      <w:proofErr w:type="gramStart"/>
-      <w:r>
-        <w:t>| ?</w:t>
-      </w:r>
-      <w:proofErr w:type="gramEnd"/>
-      <w:r>
-        <w:t>{$_.</w:t>
-      </w:r>
-      <w:proofErr w:type="spellStart"/>
-      <w:r>
-        <w:t>LocalPort</w:t>
-      </w:r>
-      <w:proofErr w:type="spellEnd"/>
-      <w:r>
-        <w:t xml:space="preserve"> -</w:t>
-      </w:r>
-      <w:proofErr w:type="spellStart"/>
-      <w:r>
-        <w:t>eq</w:t>
-      </w:r>
-      <w:proofErr w:type="spellEnd"/>
-      <w:r>
-        <w:t xml:space="preserve"> 5985 } | Get-</w:t>
-      </w:r>
-      <w:proofErr w:type="spellStart"/>
-      <w:r>
-        <w:t>NetFirewallRule</w:t>
-      </w:r>
-      <w:proofErr w:type="spellEnd"/>
-      <w:r>
-        <w:t xml:space="preserve"> | ?{ $_.Direction –</w:t>
-      </w:r>
-      <w:proofErr w:type="spellStart"/>
-      <w:r>
-        <w:t>eq</w:t>
-      </w:r>
-      <w:proofErr w:type="spellEnd"/>
-      <w:r>
-        <w:t xml:space="preserve"> "Inbound" -and $_.Profile -</w:t>
-      </w:r>
-      <w:proofErr w:type="spellStart"/>
-      <w:r>
-        <w:t>eq</w:t>
-      </w:r>
-      <w:proofErr w:type="spellEnd"/>
-      <w:r>
-        <w:t xml:space="preserve"> "Public" -and $_.Action –</w:t>
-      </w:r>
-      <w:proofErr w:type="spellStart"/>
-      <w:r>
-        <w:t>eq</w:t>
-      </w:r>
-      <w:proofErr w:type="spellEnd"/>
-      <w:r>
-        <w:t xml:space="preserve"> "Allow"} | Set-</w:t>
-      </w:r>
-      <w:proofErr w:type="spellStart"/>
-      <w:r>
-        <w:t>NetFirewallRule</w:t>
-      </w:r>
-      <w:proofErr w:type="spellEnd"/>
-      <w:r>
-        <w:t xml:space="preserve"> -</w:t>
-      </w:r>
-      <w:proofErr w:type="spellStart"/>
-      <w:r>
-        <w:t>RemoteAddress</w:t>
-      </w:r>
-      <w:proofErr w:type="spellEnd"/>
-      <w:r>
-        <w:t xml:space="preserve"> "Any"</w:t>
-      </w:r>
-    </w:p>
-    <w:p/>
-    <w:p/>
-    <w:p>
-      <w:pPr>
-        <w:pStyle w:val="Heading2"/>
-      </w:pPr>
-      <w:r>
-        <w:t>Modules</w:t>
-      </w:r>
-    </w:p>
-    <w:p>
-      <w:r>
+      </w:pPr>
+      <w:r>
+        <w:rPr>
+          <w:lang w:val="fr-FR"/>
+        </w:rPr>
         <w:t>MyVmCommands.psm1</w:t>
       </w:r>
     </w:p>
@@ -2263,7 +2214,6 @@
           <w:szCs w:val="18"/>
           <w:lang w:val="fr-FR"/>
         </w:rPr>
-        <w:lastRenderedPageBreak/>
         <w:t>&lt;#</w:t>
       </w:r>
     </w:p>
@@ -2425,7 +2375,6 @@
           <w:color w:val="006400"/>
           <w:sz w:val="18"/>
           <w:szCs w:val="18"/>
-          <w:lang w:val="fr-FR"/>
         </w:rPr>
       </w:pPr>
       <w:r>
@@ -2434,7 +2383,6 @@
           <w:color w:val="006400"/>
           <w:sz w:val="18"/>
           <w:szCs w:val="18"/>
-          <w:lang w:val="fr-FR"/>
         </w:rPr>
         <w:t>.EXAMPLE</w:t>
       </w:r>
@@ -2459,7 +2407,6 @@
           <w:color w:val="006400"/>
           <w:sz w:val="18"/>
           <w:szCs w:val="18"/>
-          <w:lang w:val="fr-FR"/>
         </w:rPr>
         <w:t xml:space="preserve">   </w:t>
       </w:r>
@@ -4623,6 +4570,1428 @@
       <w:r>
         <w:rPr>
           <w:rFonts w:ascii="Lucida Console" w:hAnsi="Lucida Console" w:cs="Lucida Console"/>
+          <w:color w:val="00008B"/>
+          <w:sz w:val="18"/>
+          <w:szCs w:val="18"/>
+        </w:rPr>
+        <w:t>Function</w:t>
+      </w:r>
+      <w:r>
+        <w:rPr>
+          <w:rFonts w:ascii="Lucida Console" w:hAnsi="Lucida Console" w:cs="Lucida Console"/>
+          <w:sz w:val="18"/>
+          <w:szCs w:val="18"/>
+        </w:rPr>
+        <w:t xml:space="preserve"> </w:t>
+      </w:r>
+      <w:r>
+        <w:rPr>
+          <w:rFonts w:ascii="Lucida Console" w:hAnsi="Lucida Console" w:cs="Lucida Console"/>
+          <w:color w:val="8A2BE2"/>
+          <w:sz w:val="18"/>
+          <w:szCs w:val="18"/>
+        </w:rPr>
+        <w:t>Set-</w:t>
+      </w:r>
+      <w:proofErr w:type="spellStart"/>
+      <w:r>
+        <w:rPr>
+          <w:rFonts w:ascii="Lucida Console" w:hAnsi="Lucida Console" w:cs="Lucida Console"/>
+          <w:color w:val="8A2BE2"/>
+          <w:sz w:val="18"/>
+          <w:szCs w:val="18"/>
+        </w:rPr>
+        <w:t>InternalDNS</w:t>
+      </w:r>
+      <w:proofErr w:type="spellEnd"/>
+    </w:p>
+    <w:p>
+      <w:pPr>
+        <w:shd w:val="clear" w:color="auto" w:fill="FFFFFF"/>
+        <w:autoSpaceDE w:val="0"/>
+        <w:autoSpaceDN w:val="0"/>
+        <w:adjustRightInd w:val="0"/>
+        <w:spacing w:after="0" w:line="240" w:lineRule="auto"/>
+        <w:rPr>
+          <w:rFonts w:ascii="Lucida Console" w:hAnsi="Lucida Console" w:cs="Lucida Console"/>
+          <w:sz w:val="18"/>
+          <w:szCs w:val="18"/>
+        </w:rPr>
+      </w:pPr>
+      <w:r>
+        <w:rPr>
+          <w:rFonts w:ascii="Lucida Console" w:hAnsi="Lucida Console" w:cs="Lucida Console"/>
+          <w:sz w:val="18"/>
+          <w:szCs w:val="18"/>
+        </w:rPr>
+        <w:t xml:space="preserve">    {</w:t>
+      </w:r>
+    </w:p>
+    <w:p>
+      <w:pPr>
+        <w:shd w:val="clear" w:color="auto" w:fill="FFFFFF"/>
+        <w:autoSpaceDE w:val="0"/>
+        <w:autoSpaceDN w:val="0"/>
+        <w:adjustRightInd w:val="0"/>
+        <w:spacing w:after="0" w:line="240" w:lineRule="auto"/>
+        <w:rPr>
+          <w:rFonts w:ascii="Lucida Console" w:hAnsi="Lucida Console" w:cs="Lucida Console"/>
+          <w:sz w:val="18"/>
+          <w:szCs w:val="18"/>
+        </w:rPr>
+      </w:pPr>
+      <w:r>
+        <w:rPr>
+          <w:rFonts w:ascii="Lucida Console" w:hAnsi="Lucida Console" w:cs="Lucida Console"/>
+          <w:sz w:val="18"/>
+          <w:szCs w:val="18"/>
+        </w:rPr>
+        <w:t xml:space="preserve">    </w:t>
+      </w:r>
+      <w:r>
+        <w:rPr>
+          <w:rFonts w:ascii="Lucida Console" w:hAnsi="Lucida Console" w:cs="Lucida Console"/>
+          <w:color w:val="A9A9A9"/>
+          <w:sz w:val="18"/>
+          <w:szCs w:val="18"/>
+        </w:rPr>
+        <w:t>[</w:t>
+      </w:r>
+      <w:proofErr w:type="spellStart"/>
+      <w:proofErr w:type="gramStart"/>
+      <w:r>
+        <w:rPr>
+          <w:rFonts w:ascii="Lucida Console" w:hAnsi="Lucida Console" w:cs="Lucida Console"/>
+          <w:color w:val="00BFFF"/>
+          <w:sz w:val="18"/>
+          <w:szCs w:val="18"/>
+        </w:rPr>
+        <w:t>CmdletBinding</w:t>
+      </w:r>
+      <w:proofErr w:type="spellEnd"/>
+      <w:r>
+        <w:rPr>
+          <w:rFonts w:ascii="Lucida Console" w:hAnsi="Lucida Console" w:cs="Lucida Console"/>
+          <w:sz w:val="18"/>
+          <w:szCs w:val="18"/>
+        </w:rPr>
+        <w:t>(</w:t>
+      </w:r>
+      <w:proofErr w:type="gramEnd"/>
+      <w:r>
+        <w:rPr>
+          <w:rFonts w:ascii="Lucida Console" w:hAnsi="Lucida Console" w:cs="Lucida Console"/>
+          <w:sz w:val="18"/>
+          <w:szCs w:val="18"/>
+        </w:rPr>
+        <w:t>)</w:t>
+      </w:r>
+      <w:r>
+        <w:rPr>
+          <w:rFonts w:ascii="Lucida Console" w:hAnsi="Lucida Console" w:cs="Lucida Console"/>
+          <w:color w:val="A9A9A9"/>
+          <w:sz w:val="18"/>
+          <w:szCs w:val="18"/>
+        </w:rPr>
+        <w:t>]</w:t>
+      </w:r>
+    </w:p>
+    <w:p>
+      <w:pPr>
+        <w:shd w:val="clear" w:color="auto" w:fill="FFFFFF"/>
+        <w:autoSpaceDE w:val="0"/>
+        <w:autoSpaceDN w:val="0"/>
+        <w:adjustRightInd w:val="0"/>
+        <w:spacing w:after="0" w:line="240" w:lineRule="auto"/>
+        <w:rPr>
+          <w:rFonts w:ascii="Lucida Console" w:hAnsi="Lucida Console" w:cs="Lucida Console"/>
+          <w:sz w:val="18"/>
+          <w:szCs w:val="18"/>
+        </w:rPr>
+      </w:pPr>
+      <w:r>
+        <w:rPr>
+          <w:rFonts w:ascii="Lucida Console" w:hAnsi="Lucida Console" w:cs="Lucida Console"/>
+          <w:sz w:val="18"/>
+          <w:szCs w:val="18"/>
+        </w:rPr>
+        <w:t xml:space="preserve">    </w:t>
+      </w:r>
+    </w:p>
+    <w:p>
+      <w:pPr>
+        <w:shd w:val="clear" w:color="auto" w:fill="FFFFFF"/>
+        <w:autoSpaceDE w:val="0"/>
+        <w:autoSpaceDN w:val="0"/>
+        <w:adjustRightInd w:val="0"/>
+        <w:spacing w:after="0" w:line="240" w:lineRule="auto"/>
+        <w:rPr>
+          <w:rFonts w:ascii="Lucida Console" w:hAnsi="Lucida Console" w:cs="Lucida Console"/>
+          <w:sz w:val="18"/>
+          <w:szCs w:val="18"/>
+        </w:rPr>
+      </w:pPr>
+      <w:r>
+        <w:rPr>
+          <w:rFonts w:ascii="Lucida Console" w:hAnsi="Lucida Console" w:cs="Lucida Console"/>
+          <w:sz w:val="18"/>
+          <w:szCs w:val="18"/>
+        </w:rPr>
+        <w:t xml:space="preserve">    </w:t>
+      </w:r>
+      <w:proofErr w:type="spellStart"/>
+      <w:r>
+        <w:rPr>
+          <w:rFonts w:ascii="Lucida Console" w:hAnsi="Lucida Console" w:cs="Lucida Console"/>
+          <w:color w:val="00008B"/>
+          <w:sz w:val="18"/>
+          <w:szCs w:val="18"/>
+        </w:rPr>
+        <w:t>Param</w:t>
+      </w:r>
+      <w:proofErr w:type="spellEnd"/>
+    </w:p>
+    <w:p>
+      <w:pPr>
+        <w:shd w:val="clear" w:color="auto" w:fill="FFFFFF"/>
+        <w:autoSpaceDE w:val="0"/>
+        <w:autoSpaceDN w:val="0"/>
+        <w:adjustRightInd w:val="0"/>
+        <w:spacing w:after="0" w:line="240" w:lineRule="auto"/>
+        <w:rPr>
+          <w:rFonts w:ascii="Lucida Console" w:hAnsi="Lucida Console" w:cs="Lucida Console"/>
+          <w:sz w:val="18"/>
+          <w:szCs w:val="18"/>
+        </w:rPr>
+      </w:pPr>
+      <w:r>
+        <w:rPr>
+          <w:rFonts w:ascii="Lucida Console" w:hAnsi="Lucida Console" w:cs="Lucida Console"/>
+          <w:sz w:val="18"/>
+          <w:szCs w:val="18"/>
+        </w:rPr>
+        <w:t xml:space="preserve">        (</w:t>
+      </w:r>
+    </w:p>
+    <w:p>
+      <w:pPr>
+        <w:shd w:val="clear" w:color="auto" w:fill="FFFFFF"/>
+        <w:autoSpaceDE w:val="0"/>
+        <w:autoSpaceDN w:val="0"/>
+        <w:adjustRightInd w:val="0"/>
+        <w:spacing w:after="0" w:line="240" w:lineRule="auto"/>
+        <w:rPr>
+          <w:rFonts w:ascii="Lucida Console" w:hAnsi="Lucida Console" w:cs="Lucida Console"/>
+          <w:sz w:val="18"/>
+          <w:szCs w:val="18"/>
+        </w:rPr>
+      </w:pPr>
+      <w:r>
+        <w:rPr>
+          <w:rFonts w:ascii="Lucida Console" w:hAnsi="Lucida Console" w:cs="Lucida Console"/>
+          <w:sz w:val="18"/>
+          <w:szCs w:val="18"/>
+        </w:rPr>
+        <w:t xml:space="preserve">        </w:t>
+      </w:r>
+      <w:r>
+        <w:rPr>
+          <w:rFonts w:ascii="Lucida Console" w:hAnsi="Lucida Console" w:cs="Lucida Console"/>
+          <w:color w:val="A9A9A9"/>
+          <w:sz w:val="18"/>
+          <w:szCs w:val="18"/>
+        </w:rPr>
+        <w:t>[</w:t>
+      </w:r>
+      <w:proofErr w:type="gramStart"/>
+      <w:r>
+        <w:rPr>
+          <w:rFonts w:ascii="Lucida Console" w:hAnsi="Lucida Console" w:cs="Lucida Console"/>
+          <w:color w:val="00BFFF"/>
+          <w:sz w:val="18"/>
+          <w:szCs w:val="18"/>
+        </w:rPr>
+        <w:t>Parameter</w:t>
+      </w:r>
+      <w:r>
+        <w:rPr>
+          <w:rFonts w:ascii="Lucida Console" w:hAnsi="Lucida Console" w:cs="Lucida Console"/>
+          <w:sz w:val="18"/>
+          <w:szCs w:val="18"/>
+        </w:rPr>
+        <w:t>(</w:t>
+      </w:r>
+      <w:proofErr w:type="gramEnd"/>
+      <w:r>
+        <w:rPr>
+          <w:rFonts w:ascii="Lucida Console" w:hAnsi="Lucida Console" w:cs="Lucida Console"/>
+          <w:sz w:val="18"/>
+          <w:szCs w:val="18"/>
+        </w:rPr>
+        <w:t>Mandatory</w:t>
+      </w:r>
+      <w:r>
+        <w:rPr>
+          <w:rFonts w:ascii="Lucida Console" w:hAnsi="Lucida Console" w:cs="Lucida Console"/>
+          <w:color w:val="A9A9A9"/>
+          <w:sz w:val="18"/>
+          <w:szCs w:val="18"/>
+        </w:rPr>
+        <w:t>=</w:t>
+      </w:r>
+      <w:r>
+        <w:rPr>
+          <w:rFonts w:ascii="Lucida Console" w:hAnsi="Lucida Console" w:cs="Lucida Console"/>
+          <w:color w:val="FF4500"/>
+          <w:sz w:val="18"/>
+          <w:szCs w:val="18"/>
+        </w:rPr>
+        <w:t>$true</w:t>
+      </w:r>
+      <w:r>
+        <w:rPr>
+          <w:rFonts w:ascii="Lucida Console" w:hAnsi="Lucida Console" w:cs="Lucida Console"/>
+          <w:sz w:val="18"/>
+          <w:szCs w:val="18"/>
+        </w:rPr>
+        <w:t>)</w:t>
+      </w:r>
+      <w:r>
+        <w:rPr>
+          <w:rFonts w:ascii="Lucida Console" w:hAnsi="Lucida Console" w:cs="Lucida Console"/>
+          <w:color w:val="A9A9A9"/>
+          <w:sz w:val="18"/>
+          <w:szCs w:val="18"/>
+        </w:rPr>
+        <w:t>]</w:t>
+      </w:r>
+    </w:p>
+    <w:p>
+      <w:pPr>
+        <w:shd w:val="clear" w:color="auto" w:fill="FFFFFF"/>
+        <w:autoSpaceDE w:val="0"/>
+        <w:autoSpaceDN w:val="0"/>
+        <w:adjustRightInd w:val="0"/>
+        <w:spacing w:after="0" w:line="240" w:lineRule="auto"/>
+        <w:rPr>
+          <w:rFonts w:ascii="Lucida Console" w:hAnsi="Lucida Console" w:cs="Lucida Console"/>
+          <w:sz w:val="18"/>
+          <w:szCs w:val="18"/>
+        </w:rPr>
+      </w:pPr>
+      <w:r>
+        <w:rPr>
+          <w:rFonts w:ascii="Lucida Console" w:hAnsi="Lucida Console" w:cs="Lucida Console"/>
+          <w:sz w:val="18"/>
+          <w:szCs w:val="18"/>
+        </w:rPr>
+        <w:t xml:space="preserve">        </w:t>
+      </w:r>
+      <w:r>
+        <w:rPr>
+          <w:rFonts w:ascii="Lucida Console" w:hAnsi="Lucida Console" w:cs="Lucida Console"/>
+          <w:color w:val="FF4500"/>
+          <w:sz w:val="18"/>
+          <w:szCs w:val="18"/>
+        </w:rPr>
+        <w:t>$</w:t>
+      </w:r>
+      <w:proofErr w:type="spellStart"/>
+      <w:r>
+        <w:rPr>
+          <w:rFonts w:ascii="Lucida Console" w:hAnsi="Lucida Console" w:cs="Lucida Console"/>
+          <w:color w:val="FF4500"/>
+          <w:sz w:val="18"/>
+          <w:szCs w:val="18"/>
+        </w:rPr>
+        <w:t>DNSIPAdresses</w:t>
+      </w:r>
+      <w:proofErr w:type="spellEnd"/>
+    </w:p>
+    <w:p>
+      <w:pPr>
+        <w:shd w:val="clear" w:color="auto" w:fill="FFFFFF"/>
+        <w:autoSpaceDE w:val="0"/>
+        <w:autoSpaceDN w:val="0"/>
+        <w:adjustRightInd w:val="0"/>
+        <w:spacing w:after="0" w:line="240" w:lineRule="auto"/>
+        <w:rPr>
+          <w:rFonts w:ascii="Lucida Console" w:hAnsi="Lucida Console" w:cs="Lucida Console"/>
+          <w:sz w:val="18"/>
+          <w:szCs w:val="18"/>
+        </w:rPr>
+      </w:pPr>
+      <w:r>
+        <w:rPr>
+          <w:rFonts w:ascii="Lucida Console" w:hAnsi="Lucida Console" w:cs="Lucida Console"/>
+          <w:sz w:val="18"/>
+          <w:szCs w:val="18"/>
+        </w:rPr>
+        <w:t xml:space="preserve">        )</w:t>
+      </w:r>
+    </w:p>
+    <w:p>
+      <w:pPr>
+        <w:shd w:val="clear" w:color="auto" w:fill="FFFFFF"/>
+        <w:autoSpaceDE w:val="0"/>
+        <w:autoSpaceDN w:val="0"/>
+        <w:adjustRightInd w:val="0"/>
+        <w:spacing w:after="0" w:line="240" w:lineRule="auto"/>
+        <w:rPr>
+          <w:rFonts w:ascii="Lucida Console" w:hAnsi="Lucida Console" w:cs="Lucida Console"/>
+          <w:sz w:val="18"/>
+          <w:szCs w:val="18"/>
+        </w:rPr>
+      </w:pPr>
+      <w:r>
+        <w:rPr>
+          <w:rFonts w:ascii="Lucida Console" w:hAnsi="Lucida Console" w:cs="Lucida Console"/>
+          <w:sz w:val="18"/>
+          <w:szCs w:val="18"/>
+        </w:rPr>
+        <w:t xml:space="preserve">    </w:t>
+      </w:r>
+      <w:r>
+        <w:rPr>
+          <w:rFonts w:ascii="Lucida Console" w:hAnsi="Lucida Console" w:cs="Lucida Console"/>
+          <w:color w:val="0000FF"/>
+          <w:sz w:val="18"/>
+          <w:szCs w:val="18"/>
+        </w:rPr>
+        <w:t>Get-</w:t>
+      </w:r>
+      <w:proofErr w:type="spellStart"/>
+      <w:r>
+        <w:rPr>
+          <w:rFonts w:ascii="Lucida Console" w:hAnsi="Lucida Console" w:cs="Lucida Console"/>
+          <w:color w:val="0000FF"/>
+          <w:sz w:val="18"/>
+          <w:szCs w:val="18"/>
+        </w:rPr>
+        <w:t>NetAdapter</w:t>
+      </w:r>
+      <w:proofErr w:type="spellEnd"/>
+      <w:r>
+        <w:rPr>
+          <w:rFonts w:ascii="Lucida Console" w:hAnsi="Lucida Console" w:cs="Lucida Console"/>
+          <w:sz w:val="18"/>
+          <w:szCs w:val="18"/>
+        </w:rPr>
+        <w:t xml:space="preserve"> </w:t>
+      </w:r>
+      <w:r>
+        <w:rPr>
+          <w:rFonts w:ascii="Lucida Console" w:hAnsi="Lucida Console" w:cs="Lucida Console"/>
+          <w:color w:val="A9A9A9"/>
+          <w:sz w:val="18"/>
+          <w:szCs w:val="18"/>
+        </w:rPr>
+        <w:t>|</w:t>
+      </w:r>
+      <w:r>
+        <w:rPr>
+          <w:rFonts w:ascii="Lucida Console" w:hAnsi="Lucida Console" w:cs="Lucida Console"/>
+          <w:sz w:val="18"/>
+          <w:szCs w:val="18"/>
+        </w:rPr>
+        <w:t xml:space="preserve"> </w:t>
+      </w:r>
+      <w:r>
+        <w:rPr>
+          <w:rFonts w:ascii="Lucida Console" w:hAnsi="Lucida Console" w:cs="Lucida Console"/>
+          <w:color w:val="0000FF"/>
+          <w:sz w:val="18"/>
+          <w:szCs w:val="18"/>
+        </w:rPr>
+        <w:t>Where-Object</w:t>
+      </w:r>
+      <w:r>
+        <w:rPr>
+          <w:rFonts w:ascii="Lucida Console" w:hAnsi="Lucida Console" w:cs="Lucida Console"/>
+          <w:sz w:val="18"/>
+          <w:szCs w:val="18"/>
+        </w:rPr>
+        <w:t xml:space="preserve"> </w:t>
+      </w:r>
+      <w:r>
+        <w:rPr>
+          <w:rFonts w:ascii="Lucida Console" w:hAnsi="Lucida Console" w:cs="Lucida Console"/>
+          <w:color w:val="8A2BE2"/>
+          <w:sz w:val="18"/>
+          <w:szCs w:val="18"/>
+        </w:rPr>
+        <w:t>Name</w:t>
+      </w:r>
+      <w:r>
+        <w:rPr>
+          <w:rFonts w:ascii="Lucida Console" w:hAnsi="Lucida Console" w:cs="Lucida Console"/>
+          <w:sz w:val="18"/>
+          <w:szCs w:val="18"/>
+        </w:rPr>
+        <w:t xml:space="preserve"> </w:t>
+      </w:r>
+      <w:r>
+        <w:rPr>
+          <w:rFonts w:ascii="Lucida Console" w:hAnsi="Lucida Console" w:cs="Lucida Console"/>
+          <w:color w:val="000080"/>
+          <w:sz w:val="18"/>
+          <w:szCs w:val="18"/>
+        </w:rPr>
+        <w:t>-</w:t>
+      </w:r>
+      <w:proofErr w:type="spellStart"/>
+      <w:r>
+        <w:rPr>
+          <w:rFonts w:ascii="Lucida Console" w:hAnsi="Lucida Console" w:cs="Lucida Console"/>
+          <w:color w:val="000080"/>
+          <w:sz w:val="18"/>
+          <w:szCs w:val="18"/>
+        </w:rPr>
+        <w:t>eq</w:t>
+      </w:r>
+      <w:proofErr w:type="spellEnd"/>
+      <w:r>
+        <w:rPr>
+          <w:rFonts w:ascii="Lucida Console" w:hAnsi="Lucida Console" w:cs="Lucida Console"/>
+          <w:sz w:val="18"/>
+          <w:szCs w:val="18"/>
+        </w:rPr>
+        <w:t xml:space="preserve"> </w:t>
+      </w:r>
+      <w:r>
+        <w:rPr>
+          <w:rFonts w:ascii="Lucida Console" w:hAnsi="Lucida Console" w:cs="Lucida Console"/>
+          <w:color w:val="8B0000"/>
+          <w:sz w:val="18"/>
+          <w:szCs w:val="18"/>
+        </w:rPr>
+        <w:t>'</w:t>
+      </w:r>
+      <w:proofErr w:type="spellStart"/>
+      <w:r>
+        <w:rPr>
+          <w:rFonts w:ascii="Lucida Console" w:hAnsi="Lucida Console" w:cs="Lucida Console"/>
+          <w:color w:val="8B0000"/>
+          <w:sz w:val="18"/>
+          <w:szCs w:val="18"/>
+        </w:rPr>
+        <w:t>InternalNIC</w:t>
+      </w:r>
+      <w:proofErr w:type="spellEnd"/>
+      <w:r>
+        <w:rPr>
+          <w:rFonts w:ascii="Lucida Console" w:hAnsi="Lucida Console" w:cs="Lucida Console"/>
+          <w:color w:val="8B0000"/>
+          <w:sz w:val="18"/>
+          <w:szCs w:val="18"/>
+        </w:rPr>
+        <w:t>'</w:t>
+      </w:r>
+      <w:r>
+        <w:rPr>
+          <w:rFonts w:ascii="Lucida Console" w:hAnsi="Lucida Console" w:cs="Lucida Console"/>
+          <w:sz w:val="18"/>
+          <w:szCs w:val="18"/>
+        </w:rPr>
+        <w:t xml:space="preserve"> </w:t>
+      </w:r>
+      <w:r>
+        <w:rPr>
+          <w:rFonts w:ascii="Lucida Console" w:hAnsi="Lucida Console" w:cs="Lucida Console"/>
+          <w:color w:val="A9A9A9"/>
+          <w:sz w:val="18"/>
+          <w:szCs w:val="18"/>
+        </w:rPr>
+        <w:t>|</w:t>
+      </w:r>
+      <w:r>
+        <w:rPr>
+          <w:rFonts w:ascii="Lucida Console" w:hAnsi="Lucida Console" w:cs="Lucida Console"/>
+          <w:sz w:val="18"/>
+          <w:szCs w:val="18"/>
+        </w:rPr>
+        <w:t xml:space="preserve"> </w:t>
+      </w:r>
+      <w:r>
+        <w:rPr>
+          <w:rFonts w:ascii="Lucida Console" w:hAnsi="Lucida Console" w:cs="Lucida Console"/>
+          <w:color w:val="0000FF"/>
+          <w:sz w:val="18"/>
+          <w:szCs w:val="18"/>
+        </w:rPr>
+        <w:t>Set-</w:t>
+      </w:r>
+      <w:proofErr w:type="spellStart"/>
+      <w:r>
+        <w:rPr>
+          <w:rFonts w:ascii="Lucida Console" w:hAnsi="Lucida Console" w:cs="Lucida Console"/>
+          <w:color w:val="0000FF"/>
+          <w:sz w:val="18"/>
+          <w:szCs w:val="18"/>
+        </w:rPr>
+        <w:t>DnsClientServerAddress</w:t>
+      </w:r>
+      <w:proofErr w:type="spellEnd"/>
+      <w:r>
+        <w:rPr>
+          <w:rFonts w:ascii="Lucida Console" w:hAnsi="Lucida Console" w:cs="Lucida Console"/>
+          <w:sz w:val="18"/>
+          <w:szCs w:val="18"/>
+        </w:rPr>
+        <w:t xml:space="preserve"> </w:t>
+      </w:r>
+      <w:r>
+        <w:rPr>
+          <w:rFonts w:ascii="Lucida Console" w:hAnsi="Lucida Console" w:cs="Lucida Console"/>
+          <w:color w:val="000080"/>
+          <w:sz w:val="18"/>
+          <w:szCs w:val="18"/>
+        </w:rPr>
+        <w:t>-</w:t>
+      </w:r>
+      <w:proofErr w:type="spellStart"/>
+      <w:r>
+        <w:rPr>
+          <w:rFonts w:ascii="Lucida Console" w:hAnsi="Lucida Console" w:cs="Lucida Console"/>
+          <w:color w:val="000080"/>
+          <w:sz w:val="18"/>
+          <w:szCs w:val="18"/>
+        </w:rPr>
+        <w:t>ServerAddresses</w:t>
+      </w:r>
+      <w:proofErr w:type="spellEnd"/>
+      <w:r>
+        <w:rPr>
+          <w:rFonts w:ascii="Lucida Console" w:hAnsi="Lucida Console" w:cs="Lucida Console"/>
+          <w:sz w:val="18"/>
+          <w:szCs w:val="18"/>
+        </w:rPr>
+        <w:t xml:space="preserve"> (</w:t>
+      </w:r>
+      <w:r>
+        <w:rPr>
+          <w:rFonts w:ascii="Lucida Console" w:hAnsi="Lucida Console" w:cs="Lucida Console"/>
+          <w:color w:val="FF4500"/>
+          <w:sz w:val="18"/>
+          <w:szCs w:val="18"/>
+        </w:rPr>
+        <w:t>$</w:t>
+      </w:r>
+      <w:proofErr w:type="spellStart"/>
+      <w:r>
+        <w:rPr>
+          <w:rFonts w:ascii="Lucida Console" w:hAnsi="Lucida Console" w:cs="Lucida Console"/>
+          <w:color w:val="FF4500"/>
+          <w:sz w:val="18"/>
+          <w:szCs w:val="18"/>
+        </w:rPr>
+        <w:t>DNSIPAdresses</w:t>
+      </w:r>
+      <w:proofErr w:type="spellEnd"/>
+      <w:r>
+        <w:rPr>
+          <w:rFonts w:ascii="Lucida Console" w:hAnsi="Lucida Console" w:cs="Lucida Console"/>
+          <w:sz w:val="18"/>
+          <w:szCs w:val="18"/>
+        </w:rPr>
+        <w:t>)</w:t>
+      </w:r>
+    </w:p>
+    <w:p>
+      <w:pPr>
+        <w:shd w:val="clear" w:color="auto" w:fill="FFFFFF"/>
+        <w:autoSpaceDE w:val="0"/>
+        <w:autoSpaceDN w:val="0"/>
+        <w:adjustRightInd w:val="0"/>
+        <w:spacing w:after="0" w:line="240" w:lineRule="auto"/>
+        <w:rPr>
+          <w:rFonts w:ascii="Lucida Console" w:hAnsi="Lucida Console" w:cs="Lucida Console"/>
+          <w:sz w:val="18"/>
+          <w:szCs w:val="18"/>
+        </w:rPr>
+      </w:pPr>
+      <w:r>
+        <w:rPr>
+          <w:rFonts w:ascii="Lucida Console" w:hAnsi="Lucida Console" w:cs="Lucida Console"/>
+          <w:sz w:val="18"/>
+          <w:szCs w:val="18"/>
+        </w:rPr>
+        <w:t xml:space="preserve">    }</w:t>
+      </w:r>
+    </w:p>
+    <w:p>
+      <w:pPr>
+        <w:shd w:val="clear" w:color="auto" w:fill="FFFFFF"/>
+        <w:autoSpaceDE w:val="0"/>
+        <w:autoSpaceDN w:val="0"/>
+        <w:adjustRightInd w:val="0"/>
+        <w:spacing w:after="0" w:line="240" w:lineRule="auto"/>
+        <w:rPr>
+          <w:rFonts w:ascii="Lucida Console" w:hAnsi="Lucida Console" w:cs="Lucida Console"/>
+          <w:sz w:val="18"/>
+          <w:szCs w:val="18"/>
+        </w:rPr>
+      </w:pPr>
+    </w:p>
+    <w:p>
+      <w:pPr>
+        <w:shd w:val="clear" w:color="auto" w:fill="FFFFFF"/>
+        <w:autoSpaceDE w:val="0"/>
+        <w:autoSpaceDN w:val="0"/>
+        <w:adjustRightInd w:val="0"/>
+        <w:spacing w:after="0" w:line="240" w:lineRule="auto"/>
+        <w:rPr>
+          <w:rFonts w:ascii="Lucida Console" w:hAnsi="Lucida Console" w:cs="Lucida Console"/>
+          <w:sz w:val="18"/>
+          <w:szCs w:val="18"/>
+        </w:rPr>
+      </w:pPr>
+      <w:r>
+        <w:rPr>
+          <w:rFonts w:ascii="Lucida Console" w:hAnsi="Lucida Console" w:cs="Lucida Console"/>
+          <w:color w:val="00008B"/>
+          <w:sz w:val="18"/>
+          <w:szCs w:val="18"/>
+        </w:rPr>
+        <w:t>Function</w:t>
+      </w:r>
+      <w:r>
+        <w:rPr>
+          <w:rFonts w:ascii="Lucida Console" w:hAnsi="Lucida Console" w:cs="Lucida Console"/>
+          <w:sz w:val="18"/>
+          <w:szCs w:val="18"/>
+        </w:rPr>
+        <w:t xml:space="preserve"> </w:t>
+      </w:r>
+      <w:r>
+        <w:rPr>
+          <w:rFonts w:ascii="Lucida Console" w:hAnsi="Lucida Console" w:cs="Lucida Console"/>
+          <w:color w:val="8A2BE2"/>
+          <w:sz w:val="18"/>
+          <w:szCs w:val="18"/>
+        </w:rPr>
+        <w:t>Enable-</w:t>
+      </w:r>
+      <w:proofErr w:type="spellStart"/>
+      <w:r>
+        <w:rPr>
+          <w:rFonts w:ascii="Lucida Console" w:hAnsi="Lucida Console" w:cs="Lucida Console"/>
+          <w:color w:val="8A2BE2"/>
+          <w:sz w:val="18"/>
+          <w:szCs w:val="18"/>
+        </w:rPr>
+        <w:t>RemoteDesktop</w:t>
+      </w:r>
+      <w:proofErr w:type="spellEnd"/>
+    </w:p>
+    <w:p>
+      <w:pPr>
+        <w:shd w:val="clear" w:color="auto" w:fill="FFFFFF"/>
+        <w:autoSpaceDE w:val="0"/>
+        <w:autoSpaceDN w:val="0"/>
+        <w:adjustRightInd w:val="0"/>
+        <w:spacing w:after="0" w:line="240" w:lineRule="auto"/>
+        <w:rPr>
+          <w:rFonts w:ascii="Lucida Console" w:hAnsi="Lucida Console" w:cs="Lucida Console"/>
+          <w:sz w:val="18"/>
+          <w:szCs w:val="18"/>
+        </w:rPr>
+      </w:pPr>
+      <w:r>
+        <w:rPr>
+          <w:rFonts w:ascii="Lucida Console" w:hAnsi="Lucida Console" w:cs="Lucida Console"/>
+          <w:sz w:val="18"/>
+          <w:szCs w:val="18"/>
+        </w:rPr>
+        <w:t xml:space="preserve">    {</w:t>
+      </w:r>
+    </w:p>
+    <w:p>
+      <w:pPr>
+        <w:shd w:val="clear" w:color="auto" w:fill="FFFFFF"/>
+        <w:autoSpaceDE w:val="0"/>
+        <w:autoSpaceDN w:val="0"/>
+        <w:adjustRightInd w:val="0"/>
+        <w:spacing w:after="0" w:line="240" w:lineRule="auto"/>
+        <w:rPr>
+          <w:rFonts w:ascii="Lucida Console" w:hAnsi="Lucida Console" w:cs="Lucida Console"/>
+          <w:sz w:val="18"/>
+          <w:szCs w:val="18"/>
+        </w:rPr>
+      </w:pPr>
+      <w:r>
+        <w:rPr>
+          <w:rFonts w:ascii="Lucida Console" w:hAnsi="Lucida Console" w:cs="Lucida Console"/>
+          <w:sz w:val="18"/>
+          <w:szCs w:val="18"/>
+        </w:rPr>
+        <w:t xml:space="preserve">    </w:t>
+      </w:r>
+      <w:r>
+        <w:rPr>
+          <w:rFonts w:ascii="Lucida Console" w:hAnsi="Lucida Console" w:cs="Lucida Console"/>
+          <w:color w:val="006400"/>
+          <w:sz w:val="18"/>
+          <w:szCs w:val="18"/>
+        </w:rPr>
+        <w:t># Enable Remote Desktop</w:t>
+      </w:r>
+    </w:p>
+    <w:p>
+      <w:pPr>
+        <w:shd w:val="clear" w:color="auto" w:fill="FFFFFF"/>
+        <w:autoSpaceDE w:val="0"/>
+        <w:autoSpaceDN w:val="0"/>
+        <w:adjustRightInd w:val="0"/>
+        <w:spacing w:after="0" w:line="240" w:lineRule="auto"/>
+        <w:rPr>
+          <w:rFonts w:ascii="Lucida Console" w:hAnsi="Lucida Console" w:cs="Lucida Console"/>
+          <w:sz w:val="18"/>
+          <w:szCs w:val="18"/>
+        </w:rPr>
+      </w:pPr>
+      <w:r>
+        <w:rPr>
+          <w:rFonts w:ascii="Lucida Console" w:hAnsi="Lucida Console" w:cs="Lucida Console"/>
+          <w:sz w:val="18"/>
+          <w:szCs w:val="18"/>
+        </w:rPr>
+        <w:t xml:space="preserve">    </w:t>
+      </w:r>
+      <w:proofErr w:type="gramStart"/>
+      <w:r>
+        <w:rPr>
+          <w:rFonts w:ascii="Lucida Console" w:hAnsi="Lucida Console" w:cs="Lucida Console"/>
+          <w:color w:val="0000FF"/>
+          <w:sz w:val="18"/>
+          <w:szCs w:val="18"/>
+        </w:rPr>
+        <w:t>set-</w:t>
+      </w:r>
+      <w:proofErr w:type="spellStart"/>
+      <w:r>
+        <w:rPr>
+          <w:rFonts w:ascii="Lucida Console" w:hAnsi="Lucida Console" w:cs="Lucida Console"/>
+          <w:color w:val="0000FF"/>
+          <w:sz w:val="18"/>
+          <w:szCs w:val="18"/>
+        </w:rPr>
+        <w:t>ItemProperty</w:t>
+      </w:r>
+      <w:proofErr w:type="spellEnd"/>
+      <w:proofErr w:type="gramEnd"/>
+      <w:r>
+        <w:rPr>
+          <w:rFonts w:ascii="Lucida Console" w:hAnsi="Lucida Console" w:cs="Lucida Console"/>
+          <w:sz w:val="18"/>
+          <w:szCs w:val="18"/>
+        </w:rPr>
+        <w:t xml:space="preserve"> </w:t>
+      </w:r>
+      <w:r>
+        <w:rPr>
+          <w:rFonts w:ascii="Lucida Console" w:hAnsi="Lucida Console" w:cs="Lucida Console"/>
+          <w:color w:val="000080"/>
+          <w:sz w:val="18"/>
+          <w:szCs w:val="18"/>
+        </w:rPr>
+        <w:t>-Path</w:t>
+      </w:r>
+      <w:r>
+        <w:rPr>
+          <w:rFonts w:ascii="Lucida Console" w:hAnsi="Lucida Console" w:cs="Lucida Console"/>
+          <w:sz w:val="18"/>
+          <w:szCs w:val="18"/>
+        </w:rPr>
+        <w:t xml:space="preserve"> </w:t>
+      </w:r>
+      <w:r>
+        <w:rPr>
+          <w:rFonts w:ascii="Lucida Console" w:hAnsi="Lucida Console" w:cs="Lucida Console"/>
+          <w:color w:val="8B0000"/>
+          <w:sz w:val="18"/>
+          <w:szCs w:val="18"/>
+        </w:rPr>
+        <w:t>'HKLM:\System\</w:t>
+      </w:r>
+      <w:proofErr w:type="spellStart"/>
+      <w:r>
+        <w:rPr>
+          <w:rFonts w:ascii="Lucida Console" w:hAnsi="Lucida Console" w:cs="Lucida Console"/>
+          <w:color w:val="8B0000"/>
+          <w:sz w:val="18"/>
+          <w:szCs w:val="18"/>
+        </w:rPr>
+        <w:t>CurrentControlSet</w:t>
+      </w:r>
+      <w:proofErr w:type="spellEnd"/>
+      <w:r>
+        <w:rPr>
+          <w:rFonts w:ascii="Lucida Console" w:hAnsi="Lucida Console" w:cs="Lucida Console"/>
+          <w:color w:val="8B0000"/>
+          <w:sz w:val="18"/>
+          <w:szCs w:val="18"/>
+        </w:rPr>
+        <w:t>\Control\Terminal Server'</w:t>
+      </w:r>
+      <w:r>
+        <w:rPr>
+          <w:rFonts w:ascii="Lucida Console" w:hAnsi="Lucida Console" w:cs="Lucida Console"/>
+          <w:color w:val="000080"/>
+          <w:sz w:val="18"/>
+          <w:szCs w:val="18"/>
+        </w:rPr>
+        <w:t>-name</w:t>
+      </w:r>
+      <w:r>
+        <w:rPr>
+          <w:rFonts w:ascii="Lucida Console" w:hAnsi="Lucida Console" w:cs="Lucida Console"/>
+          <w:sz w:val="18"/>
+          <w:szCs w:val="18"/>
+        </w:rPr>
+        <w:t xml:space="preserve"> </w:t>
+      </w:r>
+      <w:r>
+        <w:rPr>
+          <w:rFonts w:ascii="Lucida Console" w:hAnsi="Lucida Console" w:cs="Lucida Console"/>
+          <w:color w:val="8B0000"/>
+          <w:sz w:val="18"/>
+          <w:szCs w:val="18"/>
+        </w:rPr>
+        <w:t>"</w:t>
+      </w:r>
+      <w:proofErr w:type="spellStart"/>
+      <w:r>
+        <w:rPr>
+          <w:rFonts w:ascii="Lucida Console" w:hAnsi="Lucida Console" w:cs="Lucida Console"/>
+          <w:color w:val="8B0000"/>
+          <w:sz w:val="18"/>
+          <w:szCs w:val="18"/>
+        </w:rPr>
+        <w:t>fDenyTSConnections</w:t>
+      </w:r>
+      <w:proofErr w:type="spellEnd"/>
+      <w:r>
+        <w:rPr>
+          <w:rFonts w:ascii="Lucida Console" w:hAnsi="Lucida Console" w:cs="Lucida Console"/>
+          <w:color w:val="8B0000"/>
+          <w:sz w:val="18"/>
+          <w:szCs w:val="18"/>
+        </w:rPr>
+        <w:t>"</w:t>
+      </w:r>
+      <w:r>
+        <w:rPr>
+          <w:rFonts w:ascii="Lucida Console" w:hAnsi="Lucida Console" w:cs="Lucida Console"/>
+          <w:sz w:val="18"/>
+          <w:szCs w:val="18"/>
+        </w:rPr>
+        <w:t xml:space="preserve"> </w:t>
+      </w:r>
+      <w:r>
+        <w:rPr>
+          <w:rFonts w:ascii="Lucida Console" w:hAnsi="Lucida Console" w:cs="Lucida Console"/>
+          <w:color w:val="000080"/>
+          <w:sz w:val="18"/>
+          <w:szCs w:val="18"/>
+        </w:rPr>
+        <w:t>-Value</w:t>
+      </w:r>
+      <w:r>
+        <w:rPr>
+          <w:rFonts w:ascii="Lucida Console" w:hAnsi="Lucida Console" w:cs="Lucida Console"/>
+          <w:sz w:val="18"/>
+          <w:szCs w:val="18"/>
+        </w:rPr>
+        <w:t xml:space="preserve"> </w:t>
+      </w:r>
+      <w:r>
+        <w:rPr>
+          <w:rFonts w:ascii="Lucida Console" w:hAnsi="Lucida Console" w:cs="Lucida Console"/>
+          <w:color w:val="800080"/>
+          <w:sz w:val="18"/>
+          <w:szCs w:val="18"/>
+        </w:rPr>
+        <w:t>0</w:t>
+      </w:r>
+    </w:p>
+    <w:p>
+      <w:pPr>
+        <w:shd w:val="clear" w:color="auto" w:fill="FFFFFF"/>
+        <w:autoSpaceDE w:val="0"/>
+        <w:autoSpaceDN w:val="0"/>
+        <w:adjustRightInd w:val="0"/>
+        <w:spacing w:after="0" w:line="240" w:lineRule="auto"/>
+        <w:rPr>
+          <w:rFonts w:ascii="Lucida Console" w:hAnsi="Lucida Console" w:cs="Lucida Console"/>
+          <w:sz w:val="18"/>
+          <w:szCs w:val="18"/>
+        </w:rPr>
+      </w:pPr>
+    </w:p>
+    <w:p>
+      <w:pPr>
+        <w:shd w:val="clear" w:color="auto" w:fill="FFFFFF"/>
+        <w:autoSpaceDE w:val="0"/>
+        <w:autoSpaceDN w:val="0"/>
+        <w:adjustRightInd w:val="0"/>
+        <w:spacing w:after="0" w:line="240" w:lineRule="auto"/>
+        <w:rPr>
+          <w:rFonts w:ascii="Lucida Console" w:hAnsi="Lucida Console" w:cs="Lucida Console"/>
+          <w:sz w:val="18"/>
+          <w:szCs w:val="18"/>
+        </w:rPr>
+      </w:pPr>
+      <w:r>
+        <w:rPr>
+          <w:rFonts w:ascii="Lucida Console" w:hAnsi="Lucida Console" w:cs="Lucida Console"/>
+          <w:sz w:val="18"/>
+          <w:szCs w:val="18"/>
+        </w:rPr>
+        <w:t xml:space="preserve">    </w:t>
+      </w:r>
+      <w:r>
+        <w:rPr>
+          <w:rFonts w:ascii="Lucida Console" w:hAnsi="Lucida Console" w:cs="Lucida Console"/>
+          <w:color w:val="006400"/>
+          <w:sz w:val="18"/>
+          <w:szCs w:val="18"/>
+        </w:rPr>
+        <w:t># Allow incoming RDP on firewall</w:t>
+      </w:r>
+    </w:p>
+    <w:p>
+      <w:pPr>
+        <w:shd w:val="clear" w:color="auto" w:fill="FFFFFF"/>
+        <w:autoSpaceDE w:val="0"/>
+        <w:autoSpaceDN w:val="0"/>
+        <w:adjustRightInd w:val="0"/>
+        <w:spacing w:after="0" w:line="240" w:lineRule="auto"/>
+        <w:rPr>
+          <w:rFonts w:ascii="Lucida Console" w:hAnsi="Lucida Console" w:cs="Lucida Console"/>
+          <w:sz w:val="18"/>
+          <w:szCs w:val="18"/>
+        </w:rPr>
+      </w:pPr>
+      <w:r>
+        <w:rPr>
+          <w:rFonts w:ascii="Lucida Console" w:hAnsi="Lucida Console" w:cs="Lucida Console"/>
+          <w:sz w:val="18"/>
+          <w:szCs w:val="18"/>
+        </w:rPr>
+        <w:t xml:space="preserve">    </w:t>
+      </w:r>
+      <w:r>
+        <w:rPr>
+          <w:rFonts w:ascii="Lucida Console" w:hAnsi="Lucida Console" w:cs="Lucida Console"/>
+          <w:color w:val="0000FF"/>
+          <w:sz w:val="18"/>
+          <w:szCs w:val="18"/>
+        </w:rPr>
+        <w:t>Enable-</w:t>
+      </w:r>
+      <w:proofErr w:type="spellStart"/>
+      <w:r>
+        <w:rPr>
+          <w:rFonts w:ascii="Lucida Console" w:hAnsi="Lucida Console" w:cs="Lucida Console"/>
+          <w:color w:val="0000FF"/>
+          <w:sz w:val="18"/>
+          <w:szCs w:val="18"/>
+        </w:rPr>
+        <w:t>NetFirewallRule</w:t>
+      </w:r>
+      <w:proofErr w:type="spellEnd"/>
+      <w:r>
+        <w:rPr>
+          <w:rFonts w:ascii="Lucida Console" w:hAnsi="Lucida Console" w:cs="Lucida Console"/>
+          <w:sz w:val="18"/>
+          <w:szCs w:val="18"/>
+        </w:rPr>
+        <w:t xml:space="preserve"> </w:t>
+      </w:r>
+      <w:r>
+        <w:rPr>
+          <w:rFonts w:ascii="Lucida Console" w:hAnsi="Lucida Console" w:cs="Lucida Console"/>
+          <w:color w:val="000080"/>
+          <w:sz w:val="18"/>
+          <w:szCs w:val="18"/>
+        </w:rPr>
+        <w:t>-</w:t>
+      </w:r>
+      <w:proofErr w:type="spellStart"/>
+      <w:r>
+        <w:rPr>
+          <w:rFonts w:ascii="Lucida Console" w:hAnsi="Lucida Console" w:cs="Lucida Console"/>
+          <w:color w:val="000080"/>
+          <w:sz w:val="18"/>
+          <w:szCs w:val="18"/>
+        </w:rPr>
+        <w:t>DisplayGroup</w:t>
+      </w:r>
+      <w:proofErr w:type="spellEnd"/>
+      <w:r>
+        <w:rPr>
+          <w:rFonts w:ascii="Lucida Console" w:hAnsi="Lucida Console" w:cs="Lucida Console"/>
+          <w:sz w:val="18"/>
+          <w:szCs w:val="18"/>
+        </w:rPr>
+        <w:t xml:space="preserve"> </w:t>
+      </w:r>
+      <w:r>
+        <w:rPr>
+          <w:rFonts w:ascii="Lucida Console" w:hAnsi="Lucida Console" w:cs="Lucida Console"/>
+          <w:color w:val="8B0000"/>
+          <w:sz w:val="18"/>
+          <w:szCs w:val="18"/>
+        </w:rPr>
+        <w:t>"Remote Desktop"</w:t>
+      </w:r>
+    </w:p>
+    <w:p>
+      <w:pPr>
+        <w:shd w:val="clear" w:color="auto" w:fill="FFFFFF"/>
+        <w:autoSpaceDE w:val="0"/>
+        <w:autoSpaceDN w:val="0"/>
+        <w:adjustRightInd w:val="0"/>
+        <w:spacing w:after="0" w:line="240" w:lineRule="auto"/>
+        <w:rPr>
+          <w:rFonts w:ascii="Lucida Console" w:hAnsi="Lucida Console" w:cs="Lucida Console"/>
+          <w:sz w:val="18"/>
+          <w:szCs w:val="18"/>
+        </w:rPr>
+      </w:pPr>
+    </w:p>
+    <w:p>
+      <w:pPr>
+        <w:shd w:val="clear" w:color="auto" w:fill="FFFFFF"/>
+        <w:autoSpaceDE w:val="0"/>
+        <w:autoSpaceDN w:val="0"/>
+        <w:adjustRightInd w:val="0"/>
+        <w:spacing w:after="0" w:line="240" w:lineRule="auto"/>
+        <w:rPr>
+          <w:rFonts w:ascii="Lucida Console" w:hAnsi="Lucida Console" w:cs="Lucida Console"/>
+          <w:sz w:val="18"/>
+          <w:szCs w:val="18"/>
+        </w:rPr>
+      </w:pPr>
+      <w:r>
+        <w:rPr>
+          <w:rFonts w:ascii="Lucida Console" w:hAnsi="Lucida Console" w:cs="Lucida Console"/>
+          <w:sz w:val="18"/>
+          <w:szCs w:val="18"/>
+        </w:rPr>
+        <w:t xml:space="preserve">    </w:t>
+      </w:r>
+      <w:r>
+        <w:rPr>
+          <w:rFonts w:ascii="Lucida Console" w:hAnsi="Lucida Console" w:cs="Lucida Console"/>
+          <w:color w:val="006400"/>
+          <w:sz w:val="18"/>
+          <w:szCs w:val="18"/>
+        </w:rPr>
+        <w:t># Enable secure RDP authentication</w:t>
+      </w:r>
+    </w:p>
+    <w:p>
+      <w:pPr>
+        <w:shd w:val="clear" w:color="auto" w:fill="FFFFFF"/>
+        <w:autoSpaceDE w:val="0"/>
+        <w:autoSpaceDN w:val="0"/>
+        <w:adjustRightInd w:val="0"/>
+        <w:spacing w:after="0" w:line="240" w:lineRule="auto"/>
+        <w:rPr>
+          <w:rFonts w:ascii="Lucida Console" w:hAnsi="Lucida Console" w:cs="Lucida Console"/>
+          <w:sz w:val="18"/>
+          <w:szCs w:val="18"/>
+        </w:rPr>
+      </w:pPr>
+      <w:r>
+        <w:rPr>
+          <w:rFonts w:ascii="Lucida Console" w:hAnsi="Lucida Console" w:cs="Lucida Console"/>
+          <w:sz w:val="18"/>
+          <w:szCs w:val="18"/>
+        </w:rPr>
+        <w:t xml:space="preserve">    </w:t>
+      </w:r>
+      <w:proofErr w:type="gramStart"/>
+      <w:r>
+        <w:rPr>
+          <w:rFonts w:ascii="Lucida Console" w:hAnsi="Lucida Console" w:cs="Lucida Console"/>
+          <w:color w:val="0000FF"/>
+          <w:sz w:val="18"/>
+          <w:szCs w:val="18"/>
+        </w:rPr>
+        <w:t>set-</w:t>
+      </w:r>
+      <w:proofErr w:type="spellStart"/>
+      <w:r>
+        <w:rPr>
+          <w:rFonts w:ascii="Lucida Console" w:hAnsi="Lucida Console" w:cs="Lucida Console"/>
+          <w:color w:val="0000FF"/>
+          <w:sz w:val="18"/>
+          <w:szCs w:val="18"/>
+        </w:rPr>
+        <w:t>ItemProperty</w:t>
+      </w:r>
+      <w:proofErr w:type="spellEnd"/>
+      <w:proofErr w:type="gramEnd"/>
+      <w:r>
+        <w:rPr>
+          <w:rFonts w:ascii="Lucida Console" w:hAnsi="Lucida Console" w:cs="Lucida Console"/>
+          <w:sz w:val="18"/>
+          <w:szCs w:val="18"/>
+        </w:rPr>
+        <w:t xml:space="preserve"> </w:t>
+      </w:r>
+      <w:r>
+        <w:rPr>
+          <w:rFonts w:ascii="Lucida Console" w:hAnsi="Lucida Console" w:cs="Lucida Console"/>
+          <w:color w:val="000080"/>
+          <w:sz w:val="18"/>
+          <w:szCs w:val="18"/>
+        </w:rPr>
+        <w:t>-Path</w:t>
+      </w:r>
+      <w:r>
+        <w:rPr>
+          <w:rFonts w:ascii="Lucida Console" w:hAnsi="Lucida Console" w:cs="Lucida Console"/>
+          <w:sz w:val="18"/>
+          <w:szCs w:val="18"/>
+        </w:rPr>
+        <w:t xml:space="preserve"> </w:t>
+      </w:r>
+      <w:r>
+        <w:rPr>
+          <w:rFonts w:ascii="Lucida Console" w:hAnsi="Lucida Console" w:cs="Lucida Console"/>
+          <w:color w:val="8B0000"/>
+          <w:sz w:val="18"/>
+          <w:szCs w:val="18"/>
+        </w:rPr>
+        <w:t>'HKLM:\System\</w:t>
+      </w:r>
+      <w:proofErr w:type="spellStart"/>
+      <w:r>
+        <w:rPr>
+          <w:rFonts w:ascii="Lucida Console" w:hAnsi="Lucida Console" w:cs="Lucida Console"/>
+          <w:color w:val="8B0000"/>
+          <w:sz w:val="18"/>
+          <w:szCs w:val="18"/>
+        </w:rPr>
+        <w:t>CurrentControlSet</w:t>
+      </w:r>
+      <w:proofErr w:type="spellEnd"/>
+      <w:r>
+        <w:rPr>
+          <w:rFonts w:ascii="Lucida Console" w:hAnsi="Lucida Console" w:cs="Lucida Console"/>
+          <w:color w:val="8B0000"/>
+          <w:sz w:val="18"/>
+          <w:szCs w:val="18"/>
+        </w:rPr>
+        <w:t>\Control\Terminal Server\</w:t>
+      </w:r>
+      <w:proofErr w:type="spellStart"/>
+      <w:r>
+        <w:rPr>
+          <w:rFonts w:ascii="Lucida Console" w:hAnsi="Lucida Console" w:cs="Lucida Console"/>
+          <w:color w:val="8B0000"/>
+          <w:sz w:val="18"/>
+          <w:szCs w:val="18"/>
+        </w:rPr>
+        <w:t>WinStations</w:t>
+      </w:r>
+      <w:proofErr w:type="spellEnd"/>
+      <w:r>
+        <w:rPr>
+          <w:rFonts w:ascii="Lucida Console" w:hAnsi="Lucida Console" w:cs="Lucida Console"/>
+          <w:color w:val="8B0000"/>
+          <w:sz w:val="18"/>
+          <w:szCs w:val="18"/>
+        </w:rPr>
+        <w:t>\RDP-</w:t>
+      </w:r>
+      <w:proofErr w:type="spellStart"/>
+      <w:r>
+        <w:rPr>
+          <w:rFonts w:ascii="Lucida Console" w:hAnsi="Lucida Console" w:cs="Lucida Console"/>
+          <w:color w:val="8B0000"/>
+          <w:sz w:val="18"/>
+          <w:szCs w:val="18"/>
+        </w:rPr>
+        <w:t>Tcp</w:t>
+      </w:r>
+      <w:proofErr w:type="spellEnd"/>
+      <w:r>
+        <w:rPr>
+          <w:rFonts w:ascii="Lucida Console" w:hAnsi="Lucida Console" w:cs="Lucida Console"/>
+          <w:color w:val="8B0000"/>
+          <w:sz w:val="18"/>
+          <w:szCs w:val="18"/>
+        </w:rPr>
+        <w:t>'</w:t>
+      </w:r>
+      <w:r>
+        <w:rPr>
+          <w:rFonts w:ascii="Lucida Console" w:hAnsi="Lucida Console" w:cs="Lucida Console"/>
+          <w:sz w:val="18"/>
+          <w:szCs w:val="18"/>
+        </w:rPr>
+        <w:t xml:space="preserve"> </w:t>
+      </w:r>
+      <w:r>
+        <w:rPr>
+          <w:rFonts w:ascii="Lucida Console" w:hAnsi="Lucida Console" w:cs="Lucida Console"/>
+          <w:color w:val="000080"/>
+          <w:sz w:val="18"/>
+          <w:szCs w:val="18"/>
+        </w:rPr>
+        <w:t>-name</w:t>
+      </w:r>
+      <w:r>
+        <w:rPr>
+          <w:rFonts w:ascii="Lucida Console" w:hAnsi="Lucida Console" w:cs="Lucida Console"/>
+          <w:sz w:val="18"/>
+          <w:szCs w:val="18"/>
+        </w:rPr>
+        <w:t xml:space="preserve"> </w:t>
+      </w:r>
+      <w:r>
+        <w:rPr>
+          <w:rFonts w:ascii="Lucida Console" w:hAnsi="Lucida Console" w:cs="Lucida Console"/>
+          <w:color w:val="8B0000"/>
+          <w:sz w:val="18"/>
+          <w:szCs w:val="18"/>
+        </w:rPr>
+        <w:t>"</w:t>
+      </w:r>
+      <w:proofErr w:type="spellStart"/>
+      <w:r>
+        <w:rPr>
+          <w:rFonts w:ascii="Lucida Console" w:hAnsi="Lucida Console" w:cs="Lucida Console"/>
+          <w:color w:val="8B0000"/>
+          <w:sz w:val="18"/>
+          <w:szCs w:val="18"/>
+        </w:rPr>
+        <w:t>UserAuthentication</w:t>
+      </w:r>
+      <w:proofErr w:type="spellEnd"/>
+      <w:r>
+        <w:rPr>
+          <w:rFonts w:ascii="Lucida Console" w:hAnsi="Lucida Console" w:cs="Lucida Console"/>
+          <w:color w:val="8B0000"/>
+          <w:sz w:val="18"/>
+          <w:szCs w:val="18"/>
+        </w:rPr>
+        <w:t>"</w:t>
+      </w:r>
+      <w:r>
+        <w:rPr>
+          <w:rFonts w:ascii="Lucida Console" w:hAnsi="Lucida Console" w:cs="Lucida Console"/>
+          <w:sz w:val="18"/>
+          <w:szCs w:val="18"/>
+        </w:rPr>
+        <w:t xml:space="preserve"> </w:t>
+      </w:r>
+      <w:r>
+        <w:rPr>
+          <w:rFonts w:ascii="Lucida Console" w:hAnsi="Lucida Console" w:cs="Lucida Console"/>
+          <w:color w:val="000080"/>
+          <w:sz w:val="18"/>
+          <w:szCs w:val="18"/>
+        </w:rPr>
+        <w:t>-Value</w:t>
+      </w:r>
+      <w:r>
+        <w:rPr>
+          <w:rFonts w:ascii="Lucida Console" w:hAnsi="Lucida Console" w:cs="Lucida Console"/>
+          <w:sz w:val="18"/>
+          <w:szCs w:val="18"/>
+        </w:rPr>
+        <w:t xml:space="preserve"> </w:t>
+      </w:r>
+      <w:r>
+        <w:rPr>
+          <w:rFonts w:ascii="Lucida Console" w:hAnsi="Lucida Console" w:cs="Lucida Console"/>
+          <w:color w:val="800080"/>
+          <w:sz w:val="18"/>
+          <w:szCs w:val="18"/>
+        </w:rPr>
+        <w:t>1</w:t>
+      </w:r>
+      <w:r>
+        <w:rPr>
+          <w:rFonts w:ascii="Lucida Console" w:hAnsi="Lucida Console" w:cs="Lucida Console"/>
+          <w:sz w:val="18"/>
+          <w:szCs w:val="18"/>
+        </w:rPr>
+        <w:t xml:space="preserve">   </w:t>
+      </w:r>
+    </w:p>
+    <w:p>
+      <w:pPr>
+        <w:shd w:val="clear" w:color="auto" w:fill="FFFFFF"/>
+        <w:autoSpaceDE w:val="0"/>
+        <w:autoSpaceDN w:val="0"/>
+        <w:adjustRightInd w:val="0"/>
+        <w:spacing w:after="0" w:line="240" w:lineRule="auto"/>
+        <w:rPr>
+          <w:rFonts w:ascii="Lucida Console" w:hAnsi="Lucida Console" w:cs="Lucida Console"/>
+          <w:sz w:val="18"/>
+          <w:szCs w:val="18"/>
+        </w:rPr>
+      </w:pPr>
+    </w:p>
+    <w:p>
+      <w:pPr>
+        <w:shd w:val="clear" w:color="auto" w:fill="FFFFFF"/>
+        <w:autoSpaceDE w:val="0"/>
+        <w:autoSpaceDN w:val="0"/>
+        <w:adjustRightInd w:val="0"/>
+        <w:spacing w:after="0" w:line="240" w:lineRule="auto"/>
+        <w:rPr>
+          <w:rFonts w:ascii="Lucida Console" w:hAnsi="Lucida Console" w:cs="Lucida Console"/>
+          <w:sz w:val="18"/>
+          <w:szCs w:val="18"/>
+        </w:rPr>
+      </w:pPr>
+      <w:r>
+        <w:rPr>
+          <w:rFonts w:ascii="Lucida Console" w:hAnsi="Lucida Console" w:cs="Lucida Console"/>
+          <w:sz w:val="18"/>
+          <w:szCs w:val="18"/>
+        </w:rPr>
+        <w:t xml:space="preserve">    } </w:t>
+      </w:r>
+    </w:p>
+    <w:p>
+      <w:pPr>
+        <w:shd w:val="clear" w:color="auto" w:fill="FFFFFF"/>
+        <w:autoSpaceDE w:val="0"/>
+        <w:autoSpaceDN w:val="0"/>
+        <w:adjustRightInd w:val="0"/>
+        <w:spacing w:after="0" w:line="240" w:lineRule="auto"/>
+        <w:rPr>
+          <w:rFonts w:ascii="Lucida Console" w:hAnsi="Lucida Console" w:cs="Lucida Console"/>
+          <w:sz w:val="18"/>
+          <w:szCs w:val="18"/>
+        </w:rPr>
+      </w:pPr>
+    </w:p>
+    <w:p>
+      <w:pPr>
+        <w:shd w:val="clear" w:color="auto" w:fill="FFFFFF"/>
+        <w:autoSpaceDE w:val="0"/>
+        <w:autoSpaceDN w:val="0"/>
+        <w:adjustRightInd w:val="0"/>
+        <w:spacing w:after="0" w:line="240" w:lineRule="auto"/>
+        <w:rPr>
+          <w:rFonts w:ascii="Lucida Console" w:hAnsi="Lucida Console" w:cs="Lucida Console"/>
+          <w:sz w:val="18"/>
+          <w:szCs w:val="18"/>
+        </w:rPr>
+      </w:pPr>
+      <w:r>
+        <w:rPr>
+          <w:rFonts w:ascii="Lucida Console" w:hAnsi="Lucida Console" w:cs="Lucida Console"/>
           <w:sz w:val="18"/>
           <w:szCs w:val="18"/>
         </w:rPr>
@@ -4681,55 +6050,6 @@
       <w:proofErr w:type="spellEnd"/>
     </w:p>
     <w:p>
-      <w:pPr>
-        <w:pStyle w:val="ListParagraph"/>
-        <w:numPr>
-          <w:ilvl w:val="0"/>
-          <w:numId w:val="7"/>
-        </w:numPr>
-      </w:pPr>
-      <w:r>
-        <w:t>Move PS Remoting Firewall configuration into VMScript2</w:t>
-      </w:r>
-      <w:r>
-        <w:t xml:space="preserve"> – </w:t>
-      </w:r>
-      <w:r>
-        <w:rPr>
-          <w:highlight w:val="green"/>
-        </w:rPr>
-        <w:t>Done</w:t>
-      </w:r>
-    </w:p>
-    <w:p>
-      <w:pPr>
-        <w:pStyle w:val="ListParagraph"/>
-        <w:numPr>
-          <w:ilvl w:val="0"/>
-          <w:numId w:val="7"/>
-        </w:numPr>
-      </w:pPr>
-      <w:r>
-        <w:t>Move Join D</w:t>
-      </w:r>
-      <w:r>
-        <w:t xml:space="preserve">omain procedure into a Cookbook </w:t>
-      </w:r>
-      <w:r>
-        <w:t>–</w:t>
-      </w:r>
-      <w:r>
-        <w:t xml:space="preserve"> </w:t>
-      </w:r>
-      <w:r>
-        <w:rPr>
-          <w:highlight w:val="green"/>
-        </w:rPr>
-        <w:t>Done</w:t>
-      </w:r>
-    </w:p>
-    <w:p/>
-    <w:p>
       <w:r>
         <w:t xml:space="preserve">Try moving some of the functionality of </w:t>
       </w:r>
@@ -4746,29 +6066,6 @@
       <w:r>
         <w:t>Tools.psm1</w:t>
       </w:r>
-    </w:p>
-    <w:p>
-      <w:r>
-        <w:t>Function Enable-</w:t>
-      </w:r>
-      <w:proofErr w:type="spellStart"/>
-      <w:r>
-        <w:t>Remote</w:t>
-      </w:r>
-      <w:r>
-        <w:t>Desktop</w:t>
-      </w:r>
-      <w:proofErr w:type="spellEnd"/>
-    </w:p>
-    <w:p>
-      <w:r>
-        <w:t>Function Set-</w:t>
-      </w:r>
-      <w:proofErr w:type="spellStart"/>
-      <w:r>
-        <w:t>InternalDNS</w:t>
-      </w:r>
-      <w:proofErr w:type="spellEnd"/>
     </w:p>
     <w:p/>
     <w:p>
@@ -4810,6 +6107,71 @@
       </w:r>
     </w:p>
     <w:p>
+      <w:pPr>
+        <w:rPr>
+          <w:rFonts w:ascii="Segoe UI" w:hAnsi="Segoe UI" w:cs="Segoe UI"/>
+          <w:color w:val="24292E"/>
+          <w:sz w:val="21"/>
+          <w:szCs w:val="21"/>
+          <w:lang w:val="en"/>
+        </w:rPr>
+      </w:pPr>
+      <w:r>
+        <w:rPr>
+          <w:rFonts w:ascii="Segoe UI" w:hAnsi="Segoe UI" w:cs="Segoe UI"/>
+          <w:color w:val="24292E"/>
+          <w:sz w:val="21"/>
+          <w:szCs w:val="21"/>
+          <w:lang w:val="en"/>
+        </w:rPr>
+        <w:t xml:space="preserve">Run from </w:t>
+      </w:r>
+      <w:proofErr w:type="spellStart"/>
+      <w:r>
+        <w:rPr>
+          <w:rFonts w:ascii="Segoe UI" w:hAnsi="Segoe UI" w:cs="Segoe UI"/>
+          <w:color w:val="24292E"/>
+          <w:sz w:val="21"/>
+          <w:szCs w:val="21"/>
+          <w:lang w:val="en"/>
+        </w:rPr>
+        <w:t>ChefDK</w:t>
+      </w:r>
+      <w:proofErr w:type="spellEnd"/>
+      <w:r>
+        <w:rPr>
+          <w:rFonts w:ascii="Segoe UI" w:hAnsi="Segoe UI" w:cs="Segoe UI"/>
+          <w:color w:val="24292E"/>
+          <w:sz w:val="21"/>
+          <w:szCs w:val="21"/>
+          <w:lang w:val="en"/>
+        </w:rPr>
+        <w:t xml:space="preserve"> server, Server9</w:t>
+      </w:r>
+    </w:p>
+    <w:p>
+      <w:pPr>
+        <w:rPr>
+          <w:rFonts w:ascii="Segoe UI" w:hAnsi="Segoe UI" w:cs="Segoe UI"/>
+          <w:color w:val="24292E"/>
+          <w:sz w:val="21"/>
+          <w:szCs w:val="21"/>
+          <w:lang w:val="en"/>
+        </w:rPr>
+      </w:pPr>
+      <w:r>
+        <w:rPr>
+          <w:rFonts w:ascii="Segoe UI" w:hAnsi="Segoe UI" w:cs="Segoe UI"/>
+          <w:color w:val="24292E"/>
+          <w:sz w:val="21"/>
+          <w:szCs w:val="21"/>
+          <w:lang w:val="en"/>
+        </w:rPr>
+        <w:t>Does this have the right credentials when I have not joined the new server to the domain?</w:t>
+      </w:r>
+    </w:p>
+    <w:p>
+      <w:bookmarkStart w:id="0" w:name="_GoBack"/>
       <w:r>
         <w:rPr>
           <w:rFonts w:ascii="Segoe UI" w:hAnsi="Segoe UI" w:cs="Segoe UI"/>
@@ -5060,6 +6422,7 @@
           <w:t>http://server8.coatelab.com/chef-client-12.18.31-1-x64.msi</w:t>
         </w:r>
       </w:hyperlink>
+      <w:bookmarkEnd w:id="0"/>
     </w:p>
     <w:p/>
     <w:p/>
@@ -5094,19 +6457,7 @@
         <w:rPr>
           <w:highlight w:val="yellow"/>
         </w:rPr>
-        <w:t xml:space="preserve"> (</w:t>
-      </w:r>
-      <w:r>
-        <w:rPr>
-          <w:highlight w:val="yellow"/>
-        </w:rPr>
-        <w:t>Sched Task go every 5 min</w:t>
-      </w:r>
-      <w:r>
-        <w:rPr>
-          <w:highlight w:val="yellow"/>
-        </w:rPr>
-        <w:t>)</w:t>
+        <w:t xml:space="preserve"> (Sched Task go every 5 min)</w:t>
       </w:r>
       <w:r>
         <w:rPr>
@@ -5562,10 +6913,7 @@
         <w:ind w:left="360"/>
       </w:pPr>
       <w:r>
-        <w:lastRenderedPageBreak/>
         <w:tab/>
-      </w:r>
-      <w:r>
         <w:t>Default Recipe</w:t>
       </w:r>
     </w:p>
@@ -5744,6 +7092,7 @@
       <w:r>
         <w:rPr>
           <w:rStyle w:val="runlist-tree-name"/>
+          <w:highlight w:val="yellow"/>
         </w:rPr>
         <w:t>JoinCoatelabDomain</w:t>
       </w:r>
@@ -6041,12 +7390,685 @@
         <w:ind w:left="360"/>
       </w:pPr>
     </w:p>
+    <w:p>
+      <w:pPr>
+        <w:ind w:left="360"/>
+      </w:pPr>
+      <w:proofErr w:type="spellStart"/>
+      <w:r>
+        <w:rPr>
+          <w:highlight w:val="yellow"/>
+        </w:rPr>
+        <w:t>test_powershell</w:t>
+      </w:r>
+      <w:proofErr w:type="spellEnd"/>
+    </w:p>
+    <w:p>
+      <w:pPr>
+        <w:ind w:left="360"/>
+      </w:pPr>
+      <w:r>
+        <w:tab/>
+        <w:t>Default Recipe</w:t>
+      </w:r>
+    </w:p>
+    <w:p>
+      <w:pPr>
+        <w:pStyle w:val="NoSpacing"/>
+      </w:pPr>
+      <w:r>
+        <w:tab/>
+      </w:r>
+      <w:r>
+        <w:tab/>
+        <w:t>#</w:t>
+      </w:r>
+    </w:p>
+    <w:p>
+      <w:pPr>
+        <w:pStyle w:val="NoSpacing"/>
+        <w:ind w:left="1440"/>
+      </w:pPr>
+      <w:r>
+        <w:t># Cookbook</w:t>
+      </w:r>
+      <w:proofErr w:type="gramStart"/>
+      <w:r>
+        <w:t>::</w:t>
+      </w:r>
+      <w:proofErr w:type="gramEnd"/>
+      <w:r>
+        <w:t xml:space="preserve"> </w:t>
+      </w:r>
+      <w:proofErr w:type="spellStart"/>
+      <w:r>
+        <w:t>test_powershell</w:t>
+      </w:r>
+      <w:proofErr w:type="spellEnd"/>
+    </w:p>
+    <w:p>
+      <w:pPr>
+        <w:pStyle w:val="NoSpacing"/>
+        <w:ind w:left="1440"/>
+      </w:pPr>
+      <w:r>
+        <w:t># Recipe</w:t>
+      </w:r>
+      <w:proofErr w:type="gramStart"/>
+      <w:r>
+        <w:t>::</w:t>
+      </w:r>
+      <w:proofErr w:type="gramEnd"/>
+      <w:r>
+        <w:t xml:space="preserve"> default</w:t>
+      </w:r>
+    </w:p>
+    <w:p>
+      <w:pPr>
+        <w:pStyle w:val="NoSpacing"/>
+        <w:ind w:left="1440"/>
+      </w:pPr>
+      <w:r>
+        <w:t>#</w:t>
+      </w:r>
+    </w:p>
+    <w:p>
+      <w:pPr>
+        <w:pStyle w:val="NoSpacing"/>
+        <w:ind w:left="1440"/>
+      </w:pPr>
+      <w:r>
+        <w:t># Copyright</w:t>
+      </w:r>
+      <w:proofErr w:type="gramStart"/>
+      <w:r>
+        <w:t>::</w:t>
+      </w:r>
+      <w:proofErr w:type="gramEnd"/>
+      <w:r>
+        <w:t xml:space="preserve"> 2017, The Authors, All Rights Reserved.</w:t>
+      </w:r>
+    </w:p>
+    <w:p>
+      <w:pPr>
+        <w:pStyle w:val="NoSpacing"/>
+        <w:ind w:left="1440"/>
+      </w:pPr>
+    </w:p>
+    <w:p>
+      <w:pPr>
+        <w:pStyle w:val="NoSpacing"/>
+        <w:ind w:left="1440"/>
+      </w:pPr>
+      <w:r>
+        <w:t xml:space="preserve"># </w:t>
+      </w:r>
+      <w:proofErr w:type="gramStart"/>
+      <w:r>
+        <w:t>This</w:t>
+      </w:r>
+      <w:proofErr w:type="gramEnd"/>
+      <w:r>
+        <w:t xml:space="preserve"> is the </w:t>
+      </w:r>
+      <w:proofErr w:type="spellStart"/>
+      <w:r>
+        <w:t>Cheffy</w:t>
+      </w:r>
+      <w:proofErr w:type="spellEnd"/>
+      <w:r>
+        <w:t xml:space="preserve"> way to make it </w:t>
+      </w:r>
+      <w:proofErr w:type="spellStart"/>
+      <w:r>
+        <w:t>indempotent</w:t>
+      </w:r>
+      <w:proofErr w:type="spellEnd"/>
+    </w:p>
+    <w:p>
+      <w:pPr>
+        <w:pStyle w:val="NoSpacing"/>
+        <w:ind w:left="1440"/>
+      </w:pPr>
+      <w:proofErr w:type="spellStart"/>
+      <w:r>
+        <w:t>powershell_script</w:t>
+      </w:r>
+      <w:proofErr w:type="spellEnd"/>
+      <w:r>
+        <w:t xml:space="preserve"> '</w:t>
+      </w:r>
+      <w:proofErr w:type="spellStart"/>
+      <w:r>
+        <w:t>make_test_file</w:t>
+      </w:r>
+      <w:proofErr w:type="spellEnd"/>
+      <w:r>
+        <w:t>' do</w:t>
+      </w:r>
+    </w:p>
+    <w:p>
+      <w:pPr>
+        <w:pStyle w:val="NoSpacing"/>
+        <w:ind w:left="1440"/>
+      </w:pPr>
+      <w:r>
+        <w:t xml:space="preserve">    </w:t>
+      </w:r>
+      <w:proofErr w:type="spellStart"/>
+      <w:r>
+        <w:t>guard_</w:t>
+      </w:r>
+      <w:proofErr w:type="gramStart"/>
+      <w:r>
+        <w:t>interpreter</w:t>
+      </w:r>
+      <w:proofErr w:type="spellEnd"/>
+      <w:r>
+        <w:t xml:space="preserve"> :</w:t>
+      </w:r>
+      <w:proofErr w:type="spellStart"/>
+      <w:proofErr w:type="gramEnd"/>
+      <w:r>
+        <w:t>powershell_script</w:t>
+      </w:r>
+      <w:proofErr w:type="spellEnd"/>
+    </w:p>
+    <w:p>
+      <w:pPr>
+        <w:pStyle w:val="NoSpacing"/>
+        <w:ind w:left="1440"/>
+      </w:pPr>
+      <w:r>
+        <w:t xml:space="preserve">    </w:t>
+      </w:r>
+      <w:proofErr w:type="gramStart"/>
+      <w:r>
+        <w:t>code</w:t>
+      </w:r>
+      <w:proofErr w:type="gramEnd"/>
+      <w:r>
+        <w:t xml:space="preserve"> 'New-Item -Type File -Path c:/scripts/cheftestfile.txt'</w:t>
+      </w:r>
+    </w:p>
+    <w:p>
+      <w:pPr>
+        <w:pStyle w:val="NoSpacing"/>
+        <w:ind w:left="1440"/>
+      </w:pPr>
+      <w:r>
+        <w:t xml:space="preserve">    </w:t>
+      </w:r>
+      <w:proofErr w:type="spellStart"/>
+      <w:r>
+        <w:t>not_if</w:t>
+      </w:r>
+      <w:proofErr w:type="spellEnd"/>
+      <w:r>
+        <w:t xml:space="preserve"> 'test-path c</w:t>
+      </w:r>
+      <w:proofErr w:type="gramStart"/>
+      <w:r>
+        <w:t>:/</w:t>
+      </w:r>
+      <w:proofErr w:type="gramEnd"/>
+      <w:r>
+        <w:t>scripts/cheftestfile.txt'</w:t>
+      </w:r>
+    </w:p>
+    <w:p>
+      <w:pPr>
+        <w:pStyle w:val="NoSpacing"/>
+        <w:ind w:left="1440"/>
+      </w:pPr>
+      <w:proofErr w:type="gramStart"/>
+      <w:r>
+        <w:t>end</w:t>
+      </w:r>
+      <w:proofErr w:type="gramEnd"/>
+    </w:p>
+    <w:p>
+      <w:pPr>
+        <w:pStyle w:val="NoSpacing"/>
+        <w:ind w:left="1440"/>
+      </w:pPr>
+    </w:p>
+    <w:p>
+      <w:pPr>
+        <w:pStyle w:val="NoSpacing"/>
+        <w:ind w:left="1440"/>
+      </w:pPr>
+      <w:r>
+        <w:t xml:space="preserve"># </w:t>
+      </w:r>
+      <w:proofErr w:type="gramStart"/>
+      <w:r>
+        <w:t>This</w:t>
+      </w:r>
+      <w:proofErr w:type="gramEnd"/>
+      <w:r>
+        <w:t xml:space="preserve"> is the PowerShell way to make it </w:t>
+      </w:r>
+      <w:proofErr w:type="spellStart"/>
+      <w:r>
+        <w:t>indempotent</w:t>
+      </w:r>
+      <w:proofErr w:type="spellEnd"/>
+    </w:p>
+    <w:p>
+      <w:pPr>
+        <w:pStyle w:val="NoSpacing"/>
+        <w:ind w:left="1440"/>
+      </w:pPr>
+      <w:r>
+        <w:t xml:space="preserve"># </w:t>
+      </w:r>
+      <w:proofErr w:type="spellStart"/>
+      <w:r>
+        <w:t>powershell_script</w:t>
+      </w:r>
+      <w:proofErr w:type="spellEnd"/>
+      <w:r>
+        <w:t xml:space="preserve"> '</w:t>
+      </w:r>
+      <w:proofErr w:type="spellStart"/>
+      <w:r>
+        <w:t>make_test_file</w:t>
+      </w:r>
+      <w:proofErr w:type="spellEnd"/>
+      <w:r>
+        <w:t>' do</w:t>
+      </w:r>
+    </w:p>
+    <w:p>
+      <w:pPr>
+        <w:pStyle w:val="NoSpacing"/>
+        <w:ind w:left="1440"/>
+      </w:pPr>
+      <w:r>
+        <w:t xml:space="preserve">#     </w:t>
+      </w:r>
+      <w:proofErr w:type="gramStart"/>
+      <w:r>
+        <w:t>code</w:t>
+      </w:r>
+      <w:proofErr w:type="gramEnd"/>
+      <w:r>
+        <w:t xml:space="preserve"> &lt;&lt;-EOH</w:t>
+      </w:r>
+    </w:p>
+    <w:p>
+      <w:pPr>
+        <w:pStyle w:val="NoSpacing"/>
+        <w:ind w:left="1440"/>
+      </w:pPr>
+      <w:r>
+        <w:t>#     $File = 'c</w:t>
+      </w:r>
+      <w:proofErr w:type="gramStart"/>
+      <w:r>
+        <w:t>:/</w:t>
+      </w:r>
+      <w:proofErr w:type="gramEnd"/>
+      <w:r>
+        <w:t>scripts/cheftestfile.txt'</w:t>
+      </w:r>
+    </w:p>
+    <w:p>
+      <w:pPr>
+        <w:pStyle w:val="NoSpacing"/>
+        <w:ind w:left="1440"/>
+      </w:pPr>
+      <w:r>
+        <w:t>#     If (</w:t>
+      </w:r>
+      <w:proofErr w:type="gramStart"/>
+      <w:r>
+        <w:t>!(</w:t>
+      </w:r>
+      <w:proofErr w:type="gramEnd"/>
+      <w:r>
+        <w:t>Test-Path $File)) {New-Item -Type File -Path $File}</w:t>
+      </w:r>
+    </w:p>
+    <w:p>
+      <w:pPr>
+        <w:pStyle w:val="NoSpacing"/>
+        <w:ind w:left="1440"/>
+      </w:pPr>
+      <w:r>
+        <w:t>#     EOH</w:t>
+      </w:r>
+    </w:p>
+    <w:p>
+      <w:pPr>
+        <w:pStyle w:val="NoSpacing"/>
+        <w:ind w:left="1440"/>
+      </w:pPr>
+      <w:r>
+        <w:t xml:space="preserve"># </w:t>
+      </w:r>
+      <w:proofErr w:type="gramStart"/>
+      <w:r>
+        <w:t>end</w:t>
+      </w:r>
+      <w:proofErr w:type="gramEnd"/>
+    </w:p>
+    <w:p>
+      <w:pPr>
+        <w:pStyle w:val="NoSpacing"/>
+        <w:ind w:left="1440"/>
+      </w:pPr>
+    </w:p>
+    <w:p>
+      <w:pPr>
+        <w:pStyle w:val="NoSpacing"/>
+        <w:ind w:left="1440"/>
+      </w:pPr>
+      <w:r>
+        <w:t xml:space="preserve"># </w:t>
+      </w:r>
+      <w:proofErr w:type="gramStart"/>
+      <w:r>
+        <w:t>This</w:t>
+      </w:r>
+      <w:proofErr w:type="gramEnd"/>
+      <w:r>
+        <w:t xml:space="preserve"> works</w:t>
+      </w:r>
+    </w:p>
+    <w:p>
+      <w:pPr>
+        <w:pStyle w:val="NoSpacing"/>
+        <w:ind w:left="1440"/>
+      </w:pPr>
+      <w:proofErr w:type="spellStart"/>
+      <w:r>
+        <w:t>powershell_script</w:t>
+      </w:r>
+      <w:proofErr w:type="spellEnd"/>
+      <w:r>
+        <w:t xml:space="preserve"> '</w:t>
+      </w:r>
+      <w:proofErr w:type="spellStart"/>
+      <w:r>
+        <w:t>set_dns</w:t>
+      </w:r>
+      <w:proofErr w:type="spellEnd"/>
+      <w:r>
+        <w:t>' do</w:t>
+      </w:r>
+    </w:p>
+    <w:p>
+      <w:pPr>
+        <w:pStyle w:val="NoSpacing"/>
+        <w:ind w:left="1440"/>
+      </w:pPr>
+      <w:r>
+        <w:t xml:space="preserve">    </w:t>
+      </w:r>
+      <w:proofErr w:type="gramStart"/>
+      <w:r>
+        <w:t>code</w:t>
+      </w:r>
+      <w:proofErr w:type="gramEnd"/>
+      <w:r>
+        <w:t xml:space="preserve"> &lt;&lt;-EOH</w:t>
+      </w:r>
+    </w:p>
+    <w:p>
+      <w:pPr>
+        <w:pStyle w:val="NoSpacing"/>
+        <w:ind w:left="1440"/>
+      </w:pPr>
+      <w:r>
+        <w:t xml:space="preserve">    Set-</w:t>
+      </w:r>
+      <w:proofErr w:type="spellStart"/>
+      <w:r>
+        <w:t>InternalDNS</w:t>
+      </w:r>
+      <w:proofErr w:type="spellEnd"/>
+      <w:r>
+        <w:t xml:space="preserve"> '192.168.0.110</w:t>
+      </w:r>
+      <w:proofErr w:type="gramStart"/>
+      <w:r>
+        <w:t>,192.168.0.101'</w:t>
+      </w:r>
+      <w:proofErr w:type="gramEnd"/>
+    </w:p>
+    <w:p>
+      <w:pPr>
+        <w:pStyle w:val="NoSpacing"/>
+        <w:ind w:left="1440"/>
+      </w:pPr>
+      <w:r>
+        <w:t xml:space="preserve">    EOH</w:t>
+      </w:r>
+    </w:p>
+    <w:p>
+      <w:pPr>
+        <w:pStyle w:val="NoSpacing"/>
+        <w:ind w:left="1440"/>
+      </w:pPr>
+      <w:proofErr w:type="gramStart"/>
+      <w:r>
+        <w:t>end</w:t>
+      </w:r>
+      <w:proofErr w:type="gramEnd"/>
+    </w:p>
+    <w:p>
+      <w:pPr>
+        <w:ind w:left="1800"/>
+      </w:pPr>
+    </w:p>
+    <w:p>
+      <w:pPr>
+        <w:pStyle w:val="NoSpacing"/>
+        <w:ind w:left="1440"/>
+      </w:pPr>
+      <w:proofErr w:type="spellStart"/>
+      <w:r>
+        <w:t>powershell_script</w:t>
+      </w:r>
+      <w:proofErr w:type="spellEnd"/>
+      <w:r>
+        <w:t xml:space="preserve"> '</w:t>
+      </w:r>
+      <w:proofErr w:type="spellStart"/>
+      <w:r>
+        <w:t>check_wins</w:t>
+      </w:r>
+      <w:proofErr w:type="spellEnd"/>
+      <w:r>
+        <w:t>' do</w:t>
+      </w:r>
+    </w:p>
+    <w:p>
+      <w:pPr>
+        <w:pStyle w:val="NoSpacing"/>
+        <w:ind w:left="1440"/>
+      </w:pPr>
+      <w:r>
+        <w:t xml:space="preserve">    </w:t>
+      </w:r>
+      <w:proofErr w:type="spellStart"/>
+      <w:r>
+        <w:t>guard_</w:t>
+      </w:r>
+      <w:proofErr w:type="gramStart"/>
+      <w:r>
+        <w:t>interpreter</w:t>
+      </w:r>
+      <w:proofErr w:type="spellEnd"/>
+      <w:r>
+        <w:t xml:space="preserve"> :</w:t>
+      </w:r>
+      <w:proofErr w:type="spellStart"/>
+      <w:proofErr w:type="gramEnd"/>
+      <w:r>
+        <w:t>powershell_script</w:t>
+      </w:r>
+      <w:proofErr w:type="spellEnd"/>
+    </w:p>
+    <w:p>
+      <w:pPr>
+        <w:pStyle w:val="NoSpacing"/>
+        <w:ind w:left="1440"/>
+      </w:pPr>
+      <w:r>
+        <w:t xml:space="preserve">    </w:t>
+      </w:r>
+      <w:proofErr w:type="gramStart"/>
+      <w:r>
+        <w:t>code</w:t>
+      </w:r>
+      <w:proofErr w:type="gramEnd"/>
+      <w:r>
+        <w:t xml:space="preserve"> 'Set-Content -Path c:/scripts/cheftestfile.txt -Value 1'</w:t>
+      </w:r>
+    </w:p>
+    <w:p>
+      <w:pPr>
+        <w:pStyle w:val="NoSpacing"/>
+        <w:ind w:left="1440"/>
+      </w:pPr>
+      <w:r>
+        <w:t xml:space="preserve">    </w:t>
+      </w:r>
+      <w:proofErr w:type="spellStart"/>
+      <w:r>
+        <w:t>only_if</w:t>
+      </w:r>
+      <w:proofErr w:type="spellEnd"/>
+      <w:r>
+        <w:t xml:space="preserve"> 'get-service WINS'</w:t>
+      </w:r>
+    </w:p>
+    <w:p>
+      <w:pPr>
+        <w:pStyle w:val="NoSpacing"/>
+        <w:ind w:left="1440"/>
+      </w:pPr>
+      <w:proofErr w:type="gramStart"/>
+      <w:r>
+        <w:t>end</w:t>
+      </w:r>
+      <w:proofErr w:type="gramEnd"/>
+    </w:p>
     <w:p/>
+    <w:p>
+      <w:r>
+        <w:br w:type="page"/>
+      </w:r>
+    </w:p>
+    <w:p>
+      <w:r>
+        <w:lastRenderedPageBreak/>
+        <w:t xml:space="preserve">From </w:t>
+      </w:r>
+      <w:proofErr w:type="spellStart"/>
+      <w:r>
+        <w:t>ChefDK</w:t>
+      </w:r>
+      <w:proofErr w:type="spellEnd"/>
+      <w:r>
+        <w:t xml:space="preserve"> PS prompt (As Administrator)</w:t>
+      </w:r>
+    </w:p>
+    <w:p>
+      <w:r>
+        <w:t>In D:\chef</w:t>
+      </w:r>
+    </w:p>
+    <w:p>
+      <w:r>
+        <w:t xml:space="preserve">Edit variables at top of </w:t>
+      </w:r>
+      <w:r>
+        <w:t>CreateNewServer.ps1</w:t>
+      </w:r>
+    </w:p>
+    <w:p>
+      <w:r>
+        <w:t>.\</w:t>
+      </w:r>
+      <w:r>
+        <w:t>CreateNewServer.ps1</w:t>
+      </w:r>
+      <w:r>
+        <w:t xml:space="preserve"> (execute)</w:t>
+      </w:r>
+    </w:p>
+    <w:p>
+      <w:r>
+        <w:t>(</w:t>
+      </w:r>
+      <w:r>
+        <w:rPr>
+          <w:highlight w:val="yellow"/>
+        </w:rPr>
+        <w:t>Currently recipes\</w:t>
+      </w:r>
+      <w:proofErr w:type="spellStart"/>
+      <w:r>
+        <w:rPr>
+          <w:highlight w:val="yellow"/>
+        </w:rPr>
+        <w:t>default.rb</w:t>
+      </w:r>
+      <w:proofErr w:type="spellEnd"/>
+      <w:r>
+        <w:rPr>
+          <w:highlight w:val="yellow"/>
+        </w:rPr>
+        <w:t xml:space="preserve"> </w:t>
+      </w:r>
+      <w:proofErr w:type="gramStart"/>
+      <w:r>
+        <w:rPr>
+          <w:highlight w:val="yellow"/>
+        </w:rPr>
+        <w:t>is built</w:t>
+      </w:r>
+      <w:proofErr w:type="gramEnd"/>
+      <w:r>
+        <w:rPr>
+          <w:highlight w:val="yellow"/>
+        </w:rPr>
+        <w:t xml:space="preserve"> manually</w:t>
+      </w:r>
+      <w:r>
+        <w:t>)</w:t>
+      </w:r>
+    </w:p>
+    <w:p>
+      <w:r>
+        <w:t>Cd to d:\chef\[servername]</w:t>
+      </w:r>
+    </w:p>
+    <w:p>
+      <w:r>
+        <w:t>Kitchen converge</w:t>
+      </w:r>
+    </w:p>
+    <w:p>
+      <w:r>
+        <w:t>Run HostScript1, VMScript1, HostScript2</w:t>
+      </w:r>
+      <w:proofErr w:type="gramStart"/>
+      <w:r>
+        <w:t>,VMScript2</w:t>
+      </w:r>
+      <w:proofErr w:type="gramEnd"/>
+    </w:p>
+    <w:p>
+      <w:r>
+        <w:t>Bootstrap from server9</w:t>
+      </w:r>
+    </w:p>
     <w:p/>
-    <w:p>
-      <w:bookmarkStart w:id="0" w:name="_GoBack"/>
-      <w:bookmarkEnd w:id="0"/>
-    </w:p>
     <w:p/>
     <w:p/>
     <w:p/>

</xml_diff>